<commit_message>
F.79. Tesztelés és a folyamat vezetése a jegyzőkönyvben
Kitöltöttem 2 tesztelési jegyzőkönyvet a VIR.exe belépésével kapcsolatosan, próbáltam a biztonságosságát és a közlékenységét ellenőrizni.
</commit_message>
<xml_diff>
--- a/Tesztelési jegyzőkönyv.docx
+++ b/Tesztelési jegyzőkönyv.docx
@@ -33,15 +33,7 @@
           <w:sz w:val="32"/>
           <w:szCs w:val="32"/>
         </w:rPr>
-        <w:t xml:space="preserve"> jegyzőkönyv</w:t>
-      </w:r>
-      <w:r>
-        <w:rPr>
-          <w:b/>
-          <w:sz w:val="32"/>
-          <w:szCs w:val="32"/>
-        </w:rPr>
-        <w:t>:</w:t>
+        <w:t xml:space="preserve"> jegyzőkönyv:</w:t>
       </w:r>
     </w:p>
     <w:p>
@@ -67,7 +59,16 @@
           <w:sz w:val="20"/>
           <w:szCs w:val="20"/>
         </w:rPr>
-        <w:t>A jegyzőkönyv táblázat másolással töb</w:t>
+        <w:t xml:space="preserve">A jegyzőkönyv táblázat másolással </w:t>
+      </w:r>
+      <w:proofErr w:type="spellStart"/>
+      <w:r>
+        <w:rPr>
+          <w:i/>
+          <w:sz w:val="20"/>
+          <w:szCs w:val="20"/>
+        </w:rPr>
+        <w:t>töb</w:t>
       </w:r>
       <w:r>
         <w:rPr>
@@ -85,6 +86,7 @@
         </w:rPr>
         <w:t>szörösíthető</w:t>
       </w:r>
+      <w:proofErr w:type="spellEnd"/>
       <w:r>
         <w:rPr>
           <w:i/>
@@ -183,8 +185,16 @@
             <w:tcBorders>
               <w:top w:val="single" w:sz="12" w:space="0" w:color="auto"/>
             </w:tcBorders>
-          </w:tcPr>
-          <w:p/>
+            <w:vAlign w:val="center"/>
+          </w:tcPr>
+          <w:p>
+            <w:pPr>
+              <w:jc w:val="center"/>
+            </w:pPr>
+            <w:r>
+              <w:t>1</w:t>
+            </w:r>
+          </w:p>
         </w:tc>
       </w:tr>
       <w:tr>
@@ -224,8 +234,16 @@
         <w:tc>
           <w:tcPr>
             <w:tcW w:w="5232" w:type="dxa"/>
-          </w:tcPr>
-          <w:p/>
+            <w:vAlign w:val="center"/>
+          </w:tcPr>
+          <w:p>
+            <w:pPr>
+              <w:jc w:val="center"/>
+            </w:pPr>
+            <w:r>
+              <w:t>2018. 01. 12. 19:28</w:t>
+            </w:r>
+          </w:p>
         </w:tc>
       </w:tr>
       <w:tr>
@@ -283,8 +301,16 @@
         <w:tc>
           <w:tcPr>
             <w:tcW w:w="5232" w:type="dxa"/>
-          </w:tcPr>
-          <w:p/>
+            <w:vAlign w:val="center"/>
+          </w:tcPr>
+          <w:p>
+            <w:pPr>
+              <w:jc w:val="center"/>
+            </w:pPr>
+            <w:r>
+              <w:t>Lanszki Csaba</w:t>
+            </w:r>
+          </w:p>
         </w:tc>
       </w:tr>
       <w:tr>
@@ -317,7 +343,25 @@
                 <w:sz w:val="24"/>
                 <w:szCs w:val="24"/>
               </w:rPr>
-              <w:t>eset leírás és célja</w:t>
+              <w:t>eset leírás</w:t>
+            </w:r>
+            <w:r>
+              <w:rPr>
+                <w:rFonts w:cs="Calibri"/>
+                <w:b/>
+                <w:sz w:val="24"/>
+                <w:szCs w:val="24"/>
+              </w:rPr>
+              <w:t>a</w:t>
+            </w:r>
+            <w:r>
+              <w:rPr>
+                <w:rFonts w:cs="Calibri"/>
+                <w:b/>
+                <w:sz w:val="24"/>
+                <w:szCs w:val="24"/>
+              </w:rPr>
+              <w:t xml:space="preserve"> és célja</w:t>
             </w:r>
             <w:r>
               <w:rPr>
@@ -333,8 +377,19 @@
         <w:tc>
           <w:tcPr>
             <w:tcW w:w="5232" w:type="dxa"/>
-          </w:tcPr>
-          <w:p/>
+            <w:vAlign w:val="center"/>
+          </w:tcPr>
+          <w:p>
+            <w:pPr>
+              <w:jc w:val="center"/>
+            </w:pPr>
+            <w:r>
+              <w:t>Kipróbáltam mi történik abban az esetben, ha a jelszó és felhasználói név nélkül próbálunk belépni</w:t>
+            </w:r>
+            <w:r>
+              <w:t>. Tesztelni akartam mennyire biztonságos és mennyire közlékeny a figyelmeztetés egy hibás bevitel esetén.</w:t>
+            </w:r>
+          </w:p>
         </w:tc>
       </w:tr>
       <w:tr>
@@ -396,8 +451,16 @@
         <w:tc>
           <w:tcPr>
             <w:tcW w:w="5232" w:type="dxa"/>
-          </w:tcPr>
-          <w:p/>
+            <w:vAlign w:val="center"/>
+          </w:tcPr>
+          <w:p>
+            <w:pPr>
+              <w:jc w:val="center"/>
+            </w:pPr>
+            <w:r>
+              <w:t>Asztali alkalmazás, Windows 10 operációs rendszeren</w:t>
+            </w:r>
+          </w:p>
         </w:tc>
       </w:tr>
       <w:tr>
@@ -435,8 +498,16 @@
         <w:tc>
           <w:tcPr>
             <w:tcW w:w="5232" w:type="dxa"/>
-          </w:tcPr>
-          <w:p/>
+            <w:vAlign w:val="center"/>
+          </w:tcPr>
+          <w:p>
+            <w:pPr>
+              <w:jc w:val="center"/>
+            </w:pPr>
+            <w:r>
+              <w:t>Nem fog beléptetni és figyelmeztet a hibára.</w:t>
+            </w:r>
+          </w:p>
         </w:tc>
       </w:tr>
       <w:tr>
@@ -474,8 +545,16 @@
         <w:tc>
           <w:tcPr>
             <w:tcW w:w="5232" w:type="dxa"/>
-          </w:tcPr>
-          <w:p/>
+            <w:vAlign w:val="center"/>
+          </w:tcPr>
+          <w:p>
+            <w:pPr>
+              <w:jc w:val="center"/>
+            </w:pPr>
+            <w:r>
+              <w:t>A jelszó üres figyelmeztetést kaptam</w:t>
+            </w:r>
+          </w:p>
         </w:tc>
       </w:tr>
       <w:tr>
@@ -513,15 +592,956 @@
         <w:tc>
           <w:tcPr>
             <w:tcW w:w="5232" w:type="dxa"/>
-          </w:tcPr>
-          <w:p/>
+            <w:vAlign w:val="center"/>
+          </w:tcPr>
+          <w:p>
+            <w:pPr>
+              <w:jc w:val="center"/>
+            </w:pPr>
+            <w:r>
+              <w:t>Elindítottam a VIR.exe alkalmazást és rákattintottam a belépés gombra.</w:t>
+            </w:r>
+          </w:p>
         </w:tc>
       </w:tr>
     </w:tbl>
+    <w:p/>
     <w:p>
-      <w:bookmarkStart w:id="0" w:name="_GoBack"/>
-      <w:bookmarkEnd w:id="0"/>
+      <w:pPr>
+        <w:spacing w:line="259" w:lineRule="auto"/>
+      </w:pPr>
+      <w:r>
+        <w:br w:type="page"/>
+      </w:r>
     </w:p>
+    <w:tbl>
+      <w:tblPr>
+        <w:tblStyle w:val="Rcsostblzat"/>
+        <w:tblW w:w="0" w:type="auto"/>
+        <w:tblInd w:w="0" w:type="dxa"/>
+        <w:tblLook w:val="04A0" w:firstRow="1" w:lastRow="0" w:firstColumn="1" w:lastColumn="0" w:noHBand="0" w:noVBand="1"/>
+      </w:tblPr>
+      <w:tblGrid>
+        <w:gridCol w:w="3820"/>
+        <w:gridCol w:w="5232"/>
+      </w:tblGrid>
+      <w:tr>
+        <w:trPr>
+          <w:trHeight w:val="608"/>
+        </w:trPr>
+        <w:tc>
+          <w:tcPr>
+            <w:tcW w:w="9052" w:type="dxa"/>
+            <w:gridSpan w:val="2"/>
+            <w:tcBorders>
+              <w:top w:val="single" w:sz="8" w:space="0" w:color="auto"/>
+              <w:left w:val="single" w:sz="8" w:space="0" w:color="auto"/>
+              <w:bottom w:val="single" w:sz="12" w:space="0" w:color="auto"/>
+              <w:right w:val="single" w:sz="8" w:space="0" w:color="auto"/>
+            </w:tcBorders>
+            <w:shd w:val="clear" w:color="auto" w:fill="9CC2E5" w:themeFill="accent5" w:themeFillTint="99"/>
+            <w:vAlign w:val="center"/>
+          </w:tcPr>
+          <w:p>
+            <w:pPr>
+              <w:jc w:val="center"/>
+              <w:rPr>
+                <w:b/>
+                <w:sz w:val="28"/>
+                <w:szCs w:val="28"/>
+              </w:rPr>
+            </w:pPr>
+            <w:r>
+              <w:rPr>
+                <w:b/>
+                <w:sz w:val="28"/>
+                <w:szCs w:val="28"/>
+              </w:rPr>
+              <w:lastRenderedPageBreak/>
+              <w:t>Jegyzőkönyv</w:t>
+            </w:r>
+          </w:p>
+        </w:tc>
+      </w:tr>
+      <w:tr>
+        <w:trPr>
+          <w:trHeight w:val="561"/>
+        </w:trPr>
+        <w:tc>
+          <w:tcPr>
+            <w:tcW w:w="3820" w:type="dxa"/>
+            <w:tcBorders>
+              <w:top w:val="single" w:sz="12" w:space="0" w:color="auto"/>
+            </w:tcBorders>
+            <w:shd w:val="clear" w:color="auto" w:fill="9CC2E5" w:themeFill="accent5" w:themeFillTint="99"/>
+            <w:vAlign w:val="center"/>
+          </w:tcPr>
+          <w:p>
+            <w:pPr>
+              <w:jc w:val="center"/>
+            </w:pPr>
+            <w:r>
+              <w:rPr>
+                <w:b/>
+                <w:sz w:val="24"/>
+                <w:szCs w:val="24"/>
+              </w:rPr>
+              <w:t>Sorszám</w:t>
+            </w:r>
+            <w:r>
+              <w:rPr>
+                <w:b/>
+                <w:sz w:val="24"/>
+                <w:szCs w:val="24"/>
+              </w:rPr>
+              <w:t>:</w:t>
+            </w:r>
+          </w:p>
+        </w:tc>
+        <w:tc>
+          <w:tcPr>
+            <w:tcW w:w="5232" w:type="dxa"/>
+            <w:tcBorders>
+              <w:top w:val="single" w:sz="12" w:space="0" w:color="auto"/>
+            </w:tcBorders>
+            <w:vAlign w:val="center"/>
+          </w:tcPr>
+          <w:p>
+            <w:pPr>
+              <w:jc w:val="center"/>
+            </w:pPr>
+            <w:r>
+              <w:t>2</w:t>
+            </w:r>
+          </w:p>
+        </w:tc>
+      </w:tr>
+      <w:tr>
+        <w:trPr>
+          <w:trHeight w:val="560"/>
+        </w:trPr>
+        <w:tc>
+          <w:tcPr>
+            <w:tcW w:w="3820" w:type="dxa"/>
+            <w:shd w:val="clear" w:color="auto" w:fill="9CC2E5" w:themeFill="accent5" w:themeFillTint="99"/>
+            <w:vAlign w:val="center"/>
+          </w:tcPr>
+          <w:p>
+            <w:pPr>
+              <w:jc w:val="center"/>
+            </w:pPr>
+            <w:r>
+              <w:rPr>
+                <w:rFonts w:cs="Calibri"/>
+                <w:b/>
+                <w:sz w:val="24"/>
+                <w:szCs w:val="24"/>
+              </w:rPr>
+              <w:t>A tesztelés dátuma és időpontja:</w:t>
+            </w:r>
+          </w:p>
+        </w:tc>
+        <w:tc>
+          <w:tcPr>
+            <w:tcW w:w="5232" w:type="dxa"/>
+            <w:vAlign w:val="center"/>
+          </w:tcPr>
+          <w:p>
+            <w:pPr>
+              <w:jc w:val="center"/>
+            </w:pPr>
+            <w:r>
+              <w:t>2018. 01. 12.</w:t>
+            </w:r>
+            <w:r>
+              <w:t xml:space="preserve"> 19:40</w:t>
+            </w:r>
+          </w:p>
+        </w:tc>
+      </w:tr>
+      <w:tr>
+        <w:trPr>
+          <w:trHeight w:val="554"/>
+        </w:trPr>
+        <w:tc>
+          <w:tcPr>
+            <w:tcW w:w="3820" w:type="dxa"/>
+            <w:shd w:val="clear" w:color="auto" w:fill="9CC2E5" w:themeFill="accent5" w:themeFillTint="99"/>
+            <w:vAlign w:val="center"/>
+          </w:tcPr>
+          <w:p>
+            <w:pPr>
+              <w:jc w:val="center"/>
+            </w:pPr>
+            <w:r>
+              <w:rPr>
+                <w:rFonts w:cs="Calibri"/>
+                <w:b/>
+                <w:sz w:val="24"/>
+                <w:szCs w:val="24"/>
+              </w:rPr>
+              <w:t>Tesztelést vég</w:t>
+            </w:r>
+            <w:r>
+              <w:rPr>
+                <w:rFonts w:cs="Calibri"/>
+                <w:b/>
+                <w:sz w:val="24"/>
+                <w:szCs w:val="24"/>
+              </w:rPr>
+              <w:t>z</w:t>
+            </w:r>
+            <w:r>
+              <w:rPr>
+                <w:rFonts w:cs="Calibri"/>
+                <w:b/>
+                <w:sz w:val="24"/>
+                <w:szCs w:val="24"/>
+              </w:rPr>
+              <w:t>ő neve:</w:t>
+            </w:r>
+          </w:p>
+        </w:tc>
+        <w:tc>
+          <w:tcPr>
+            <w:tcW w:w="5232" w:type="dxa"/>
+            <w:vAlign w:val="center"/>
+          </w:tcPr>
+          <w:p>
+            <w:pPr>
+              <w:jc w:val="center"/>
+            </w:pPr>
+            <w:r>
+              <w:t>Lanszki Csaba</w:t>
+            </w:r>
+          </w:p>
+        </w:tc>
+      </w:tr>
+      <w:tr>
+        <w:trPr>
+          <w:trHeight w:val="1979"/>
+        </w:trPr>
+        <w:tc>
+          <w:tcPr>
+            <w:tcW w:w="3820" w:type="dxa"/>
+            <w:shd w:val="clear" w:color="auto" w:fill="9CC2E5" w:themeFill="accent5" w:themeFillTint="99"/>
+            <w:vAlign w:val="center"/>
+          </w:tcPr>
+          <w:p>
+            <w:pPr>
+              <w:jc w:val="center"/>
+            </w:pPr>
+            <w:r>
+              <w:rPr>
+                <w:rFonts w:cs="Calibri"/>
+                <w:b/>
+                <w:sz w:val="24"/>
+                <w:szCs w:val="24"/>
+              </w:rPr>
+              <w:t>A teszt</w:t>
+            </w:r>
+            <w:r>
+              <w:rPr>
+                <w:rFonts w:cs="Calibri"/>
+                <w:b/>
+                <w:sz w:val="24"/>
+                <w:szCs w:val="24"/>
+              </w:rPr>
+              <w:t>eset leírás</w:t>
+            </w:r>
+            <w:r>
+              <w:rPr>
+                <w:rFonts w:cs="Calibri"/>
+                <w:b/>
+                <w:sz w:val="24"/>
+                <w:szCs w:val="24"/>
+              </w:rPr>
+              <w:t>a</w:t>
+            </w:r>
+            <w:r>
+              <w:rPr>
+                <w:rFonts w:cs="Calibri"/>
+                <w:b/>
+                <w:sz w:val="24"/>
+                <w:szCs w:val="24"/>
+              </w:rPr>
+              <w:t xml:space="preserve"> és célja</w:t>
+            </w:r>
+            <w:r>
+              <w:rPr>
+                <w:rFonts w:cs="Calibri"/>
+                <w:b/>
+                <w:sz w:val="24"/>
+                <w:szCs w:val="24"/>
+              </w:rPr>
+              <w:t>:</w:t>
+            </w:r>
+          </w:p>
+        </w:tc>
+        <w:tc>
+          <w:tcPr>
+            <w:tcW w:w="5232" w:type="dxa"/>
+            <w:vAlign w:val="center"/>
+          </w:tcPr>
+          <w:p>
+            <w:pPr>
+              <w:jc w:val="center"/>
+            </w:pPr>
+            <w:r>
+              <w:t>A tesztelés során kipróbáltam mi történik abban az esetben, ha be vagyok lépve a rendszerbe és bezárom a bejelentkezési képernyőt.</w:t>
+            </w:r>
+          </w:p>
+        </w:tc>
+      </w:tr>
+      <w:tr>
+        <w:trPr>
+          <w:trHeight w:val="521"/>
+        </w:trPr>
+        <w:tc>
+          <w:tcPr>
+            <w:tcW w:w="3820" w:type="dxa"/>
+            <w:shd w:val="clear" w:color="auto" w:fill="9CC2E5" w:themeFill="accent5" w:themeFillTint="99"/>
+            <w:vAlign w:val="center"/>
+          </w:tcPr>
+          <w:p>
+            <w:pPr>
+              <w:jc w:val="center"/>
+            </w:pPr>
+            <w:r>
+              <w:rPr>
+                <w:b/>
+                <w:sz w:val="24"/>
+                <w:szCs w:val="24"/>
+              </w:rPr>
+              <w:t>V</w:t>
+            </w:r>
+            <w:r>
+              <w:rPr>
+                <w:b/>
+                <w:sz w:val="24"/>
+                <w:szCs w:val="24"/>
+              </w:rPr>
+              <w:t>izsgált eszköz/ szoftver fajtája:</w:t>
+            </w:r>
+          </w:p>
+        </w:tc>
+        <w:tc>
+          <w:tcPr>
+            <w:tcW w:w="5232" w:type="dxa"/>
+            <w:vAlign w:val="center"/>
+          </w:tcPr>
+          <w:p>
+            <w:pPr>
+              <w:jc w:val="center"/>
+            </w:pPr>
+            <w:r>
+              <w:t>Asztali alkalmazás, Windows 10 operációs rendszeren</w:t>
+            </w:r>
+          </w:p>
+        </w:tc>
+      </w:tr>
+      <w:tr>
+        <w:trPr>
+          <w:trHeight w:val="1083"/>
+        </w:trPr>
+        <w:tc>
+          <w:tcPr>
+            <w:tcW w:w="3820" w:type="dxa"/>
+            <w:shd w:val="clear" w:color="auto" w:fill="9CC2E5" w:themeFill="accent5" w:themeFillTint="99"/>
+            <w:vAlign w:val="center"/>
+          </w:tcPr>
+          <w:p>
+            <w:pPr>
+              <w:jc w:val="center"/>
+            </w:pPr>
+            <w:r>
+              <w:rPr>
+                <w:b/>
+                <w:sz w:val="24"/>
+                <w:szCs w:val="24"/>
+              </w:rPr>
+              <w:t>Elvárt eredmény</w:t>
+            </w:r>
+            <w:r>
+              <w:rPr>
+                <w:b/>
+                <w:sz w:val="24"/>
+                <w:szCs w:val="24"/>
+              </w:rPr>
+              <w:t>:</w:t>
+            </w:r>
+          </w:p>
+        </w:tc>
+        <w:tc>
+          <w:tcPr>
+            <w:tcW w:w="5232" w:type="dxa"/>
+            <w:vAlign w:val="center"/>
+          </w:tcPr>
+          <w:p>
+            <w:pPr>
+              <w:jc w:val="center"/>
+            </w:pPr>
+            <w:r>
+              <w:t>Bezáródik az egész program</w:t>
+            </w:r>
+          </w:p>
+        </w:tc>
+      </w:tr>
+      <w:tr>
+        <w:trPr>
+          <w:trHeight w:val="984"/>
+        </w:trPr>
+        <w:tc>
+          <w:tcPr>
+            <w:tcW w:w="3820" w:type="dxa"/>
+            <w:shd w:val="clear" w:color="auto" w:fill="9CC2E5" w:themeFill="accent5" w:themeFillTint="99"/>
+            <w:vAlign w:val="center"/>
+          </w:tcPr>
+          <w:p>
+            <w:pPr>
+              <w:jc w:val="center"/>
+            </w:pPr>
+            <w:r>
+              <w:rPr>
+                <w:b/>
+                <w:sz w:val="24"/>
+                <w:szCs w:val="24"/>
+              </w:rPr>
+              <w:t>Mit kapott</w:t>
+            </w:r>
+            <w:r>
+              <w:rPr>
+                <w:b/>
+                <w:sz w:val="24"/>
+                <w:szCs w:val="24"/>
+              </w:rPr>
+              <w:t>:</w:t>
+            </w:r>
+          </w:p>
+        </w:tc>
+        <w:tc>
+          <w:tcPr>
+            <w:tcW w:w="5232" w:type="dxa"/>
+            <w:vAlign w:val="center"/>
+          </w:tcPr>
+          <w:p>
+            <w:pPr>
+              <w:jc w:val="center"/>
+            </w:pPr>
+            <w:r>
+              <w:t>K</w:t>
+            </w:r>
+            <w:r>
+              <w:t>ijelentkeztetett</w:t>
+            </w:r>
+            <w:r>
+              <w:t xml:space="preserve"> és bezáródott az egész alkalmazás</w:t>
+            </w:r>
+          </w:p>
+        </w:tc>
+      </w:tr>
+      <w:tr>
+        <w:trPr>
+          <w:trHeight w:val="2187"/>
+        </w:trPr>
+        <w:tc>
+          <w:tcPr>
+            <w:tcW w:w="3820" w:type="dxa"/>
+            <w:shd w:val="clear" w:color="auto" w:fill="9CC2E5" w:themeFill="accent5" w:themeFillTint="99"/>
+            <w:vAlign w:val="center"/>
+          </w:tcPr>
+          <w:p>
+            <w:pPr>
+              <w:jc w:val="center"/>
+            </w:pPr>
+            <w:r>
+              <w:rPr>
+                <w:b/>
+                <w:sz w:val="24"/>
+                <w:szCs w:val="24"/>
+              </w:rPr>
+              <w:t>Tevékenység részletezése</w:t>
+            </w:r>
+            <w:r>
+              <w:rPr>
+                <w:b/>
+                <w:sz w:val="24"/>
+                <w:szCs w:val="24"/>
+              </w:rPr>
+              <w:t>:</w:t>
+            </w:r>
+          </w:p>
+        </w:tc>
+        <w:tc>
+          <w:tcPr>
+            <w:tcW w:w="5232" w:type="dxa"/>
+            <w:vAlign w:val="center"/>
+          </w:tcPr>
+          <w:p>
+            <w:pPr>
+              <w:jc w:val="center"/>
+            </w:pPr>
+            <w:r>
+              <w:t>Elindítottam a VIR.exe alkalm</w:t>
+            </w:r>
+            <w:r>
+              <w:t>azást és megadtam a megfelelő belépési adatokat, majd rákattintottam a belépés gombra. Ezután visszamentem a belépési panelre és rákattintottam a felsősarokban lévő bezárás gombra. Ekkor bezáródott minden, majd elindítottam ismételtek a VIR.exe alkalmazást és ismételten kérte a belépési azonosítóm.</w:t>
+            </w:r>
+          </w:p>
+        </w:tc>
+      </w:tr>
+    </w:tbl>
+    <w:p/>
+    <w:p>
+      <w:pPr>
+        <w:spacing w:line="259" w:lineRule="auto"/>
+      </w:pPr>
+      <w:r>
+        <w:br w:type="page"/>
+      </w:r>
+    </w:p>
+    <w:tbl>
+      <w:tblPr>
+        <w:tblStyle w:val="Rcsostblzat"/>
+        <w:tblW w:w="0" w:type="auto"/>
+        <w:tblInd w:w="0" w:type="dxa"/>
+        <w:tblLook w:val="04A0" w:firstRow="1" w:lastRow="0" w:firstColumn="1" w:lastColumn="0" w:noHBand="0" w:noVBand="1"/>
+      </w:tblPr>
+      <w:tblGrid>
+        <w:gridCol w:w="3820"/>
+        <w:gridCol w:w="5232"/>
+      </w:tblGrid>
+      <w:tr>
+        <w:trPr>
+          <w:trHeight w:val="608"/>
+        </w:trPr>
+        <w:tc>
+          <w:tcPr>
+            <w:tcW w:w="9052" w:type="dxa"/>
+            <w:gridSpan w:val="2"/>
+            <w:tcBorders>
+              <w:top w:val="single" w:sz="8" w:space="0" w:color="auto"/>
+              <w:left w:val="single" w:sz="8" w:space="0" w:color="auto"/>
+              <w:bottom w:val="single" w:sz="12" w:space="0" w:color="auto"/>
+              <w:right w:val="single" w:sz="8" w:space="0" w:color="auto"/>
+            </w:tcBorders>
+            <w:shd w:val="clear" w:color="auto" w:fill="9CC2E5" w:themeFill="accent5" w:themeFillTint="99"/>
+            <w:vAlign w:val="center"/>
+          </w:tcPr>
+          <w:p>
+            <w:pPr>
+              <w:jc w:val="center"/>
+              <w:rPr>
+                <w:b/>
+                <w:sz w:val="28"/>
+                <w:szCs w:val="28"/>
+              </w:rPr>
+            </w:pPr>
+            <w:r>
+              <w:rPr>
+                <w:b/>
+                <w:sz w:val="28"/>
+                <w:szCs w:val="28"/>
+              </w:rPr>
+              <w:lastRenderedPageBreak/>
+              <w:t>Jegyzőkönyv</w:t>
+            </w:r>
+          </w:p>
+        </w:tc>
+      </w:tr>
+      <w:tr>
+        <w:trPr>
+          <w:trHeight w:val="561"/>
+        </w:trPr>
+        <w:tc>
+          <w:tcPr>
+            <w:tcW w:w="3820" w:type="dxa"/>
+            <w:tcBorders>
+              <w:top w:val="single" w:sz="12" w:space="0" w:color="auto"/>
+            </w:tcBorders>
+            <w:shd w:val="clear" w:color="auto" w:fill="9CC2E5" w:themeFill="accent5" w:themeFillTint="99"/>
+            <w:vAlign w:val="center"/>
+          </w:tcPr>
+          <w:p>
+            <w:pPr>
+              <w:jc w:val="center"/>
+            </w:pPr>
+            <w:r>
+              <w:rPr>
+                <w:b/>
+                <w:sz w:val="24"/>
+                <w:szCs w:val="24"/>
+              </w:rPr>
+              <w:t>Sorszám</w:t>
+            </w:r>
+            <w:r>
+              <w:rPr>
+                <w:b/>
+                <w:sz w:val="24"/>
+                <w:szCs w:val="24"/>
+              </w:rPr>
+              <w:t>:</w:t>
+            </w:r>
+          </w:p>
+        </w:tc>
+        <w:tc>
+          <w:tcPr>
+            <w:tcW w:w="5232" w:type="dxa"/>
+            <w:tcBorders>
+              <w:top w:val="single" w:sz="12" w:space="0" w:color="auto"/>
+            </w:tcBorders>
+            <w:vAlign w:val="center"/>
+          </w:tcPr>
+          <w:p>
+            <w:pPr>
+              <w:jc w:val="center"/>
+            </w:pPr>
+          </w:p>
+        </w:tc>
+      </w:tr>
+      <w:tr>
+        <w:trPr>
+          <w:trHeight w:val="560"/>
+        </w:trPr>
+        <w:tc>
+          <w:tcPr>
+            <w:tcW w:w="3820" w:type="dxa"/>
+            <w:shd w:val="clear" w:color="auto" w:fill="9CC2E5" w:themeFill="accent5" w:themeFillTint="99"/>
+            <w:vAlign w:val="center"/>
+          </w:tcPr>
+          <w:p>
+            <w:pPr>
+              <w:jc w:val="center"/>
+            </w:pPr>
+            <w:r>
+              <w:rPr>
+                <w:rFonts w:cs="Calibri"/>
+                <w:b/>
+                <w:sz w:val="24"/>
+                <w:szCs w:val="24"/>
+              </w:rPr>
+              <w:t>A tesztelés dátuma és időpontja:</w:t>
+            </w:r>
+          </w:p>
+        </w:tc>
+        <w:tc>
+          <w:tcPr>
+            <w:tcW w:w="5232" w:type="dxa"/>
+            <w:vAlign w:val="center"/>
+          </w:tcPr>
+          <w:p>
+            <w:pPr>
+              <w:jc w:val="center"/>
+            </w:pPr>
+          </w:p>
+        </w:tc>
+      </w:tr>
+      <w:tr>
+        <w:trPr>
+          <w:trHeight w:val="554"/>
+        </w:trPr>
+        <w:tc>
+          <w:tcPr>
+            <w:tcW w:w="3820" w:type="dxa"/>
+            <w:shd w:val="clear" w:color="auto" w:fill="9CC2E5" w:themeFill="accent5" w:themeFillTint="99"/>
+            <w:vAlign w:val="center"/>
+          </w:tcPr>
+          <w:p>
+            <w:pPr>
+              <w:jc w:val="center"/>
+            </w:pPr>
+            <w:r>
+              <w:rPr>
+                <w:rFonts w:cs="Calibri"/>
+                <w:b/>
+                <w:sz w:val="24"/>
+                <w:szCs w:val="24"/>
+              </w:rPr>
+              <w:t>Tesztelést vég</w:t>
+            </w:r>
+            <w:r>
+              <w:rPr>
+                <w:rFonts w:cs="Calibri"/>
+                <w:b/>
+                <w:sz w:val="24"/>
+                <w:szCs w:val="24"/>
+              </w:rPr>
+              <w:t>z</w:t>
+            </w:r>
+            <w:r>
+              <w:rPr>
+                <w:rFonts w:cs="Calibri"/>
+                <w:b/>
+                <w:sz w:val="24"/>
+                <w:szCs w:val="24"/>
+              </w:rPr>
+              <w:t>ő neve:</w:t>
+            </w:r>
+          </w:p>
+        </w:tc>
+        <w:tc>
+          <w:tcPr>
+            <w:tcW w:w="5232" w:type="dxa"/>
+            <w:vAlign w:val="center"/>
+          </w:tcPr>
+          <w:p>
+            <w:pPr>
+              <w:jc w:val="center"/>
+            </w:pPr>
+          </w:p>
+        </w:tc>
+      </w:tr>
+      <w:tr>
+        <w:trPr>
+          <w:trHeight w:val="1979"/>
+        </w:trPr>
+        <w:tc>
+          <w:tcPr>
+            <w:tcW w:w="3820" w:type="dxa"/>
+            <w:shd w:val="clear" w:color="auto" w:fill="9CC2E5" w:themeFill="accent5" w:themeFillTint="99"/>
+            <w:vAlign w:val="center"/>
+          </w:tcPr>
+          <w:p>
+            <w:pPr>
+              <w:jc w:val="center"/>
+            </w:pPr>
+            <w:r>
+              <w:rPr>
+                <w:rFonts w:cs="Calibri"/>
+                <w:b/>
+                <w:sz w:val="24"/>
+                <w:szCs w:val="24"/>
+              </w:rPr>
+              <w:t>A teszt</w:t>
+            </w:r>
+            <w:r>
+              <w:rPr>
+                <w:rFonts w:cs="Calibri"/>
+                <w:b/>
+                <w:sz w:val="24"/>
+                <w:szCs w:val="24"/>
+              </w:rPr>
+              <w:t>eset leírás</w:t>
+            </w:r>
+            <w:r>
+              <w:rPr>
+                <w:rFonts w:cs="Calibri"/>
+                <w:b/>
+                <w:sz w:val="24"/>
+                <w:szCs w:val="24"/>
+              </w:rPr>
+              <w:t>a</w:t>
+            </w:r>
+            <w:r>
+              <w:rPr>
+                <w:rFonts w:cs="Calibri"/>
+                <w:b/>
+                <w:sz w:val="24"/>
+                <w:szCs w:val="24"/>
+              </w:rPr>
+              <w:t xml:space="preserve"> és célja</w:t>
+            </w:r>
+            <w:r>
+              <w:rPr>
+                <w:rFonts w:cs="Calibri"/>
+                <w:b/>
+                <w:sz w:val="24"/>
+                <w:szCs w:val="24"/>
+              </w:rPr>
+              <w:t>:</w:t>
+            </w:r>
+          </w:p>
+        </w:tc>
+        <w:tc>
+          <w:tcPr>
+            <w:tcW w:w="5232" w:type="dxa"/>
+            <w:vAlign w:val="center"/>
+          </w:tcPr>
+          <w:p>
+            <w:pPr>
+              <w:jc w:val="center"/>
+            </w:pPr>
+          </w:p>
+        </w:tc>
+      </w:tr>
+      <w:tr>
+        <w:trPr>
+          <w:trHeight w:val="521"/>
+        </w:trPr>
+        <w:tc>
+          <w:tcPr>
+            <w:tcW w:w="3820" w:type="dxa"/>
+            <w:shd w:val="clear" w:color="auto" w:fill="9CC2E5" w:themeFill="accent5" w:themeFillTint="99"/>
+            <w:vAlign w:val="center"/>
+          </w:tcPr>
+          <w:p>
+            <w:pPr>
+              <w:jc w:val="center"/>
+            </w:pPr>
+            <w:r>
+              <w:rPr>
+                <w:b/>
+                <w:sz w:val="24"/>
+                <w:szCs w:val="24"/>
+              </w:rPr>
+              <w:t>V</w:t>
+            </w:r>
+            <w:r>
+              <w:rPr>
+                <w:b/>
+                <w:sz w:val="24"/>
+                <w:szCs w:val="24"/>
+              </w:rPr>
+              <w:t>izsgált eszköz/ szoftver fajtája:</w:t>
+            </w:r>
+          </w:p>
+        </w:tc>
+        <w:tc>
+          <w:tcPr>
+            <w:tcW w:w="5232" w:type="dxa"/>
+            <w:vAlign w:val="center"/>
+          </w:tcPr>
+          <w:p>
+            <w:pPr>
+              <w:jc w:val="center"/>
+            </w:pPr>
+          </w:p>
+        </w:tc>
+      </w:tr>
+      <w:tr>
+        <w:trPr>
+          <w:trHeight w:val="1083"/>
+        </w:trPr>
+        <w:tc>
+          <w:tcPr>
+            <w:tcW w:w="3820" w:type="dxa"/>
+            <w:shd w:val="clear" w:color="auto" w:fill="9CC2E5" w:themeFill="accent5" w:themeFillTint="99"/>
+            <w:vAlign w:val="center"/>
+          </w:tcPr>
+          <w:p>
+            <w:pPr>
+              <w:jc w:val="center"/>
+            </w:pPr>
+            <w:r>
+              <w:rPr>
+                <w:b/>
+                <w:sz w:val="24"/>
+                <w:szCs w:val="24"/>
+              </w:rPr>
+              <w:t>Elvárt eredmény</w:t>
+            </w:r>
+            <w:r>
+              <w:rPr>
+                <w:b/>
+                <w:sz w:val="24"/>
+                <w:szCs w:val="24"/>
+              </w:rPr>
+              <w:t>:</w:t>
+            </w:r>
+          </w:p>
+        </w:tc>
+        <w:tc>
+          <w:tcPr>
+            <w:tcW w:w="5232" w:type="dxa"/>
+            <w:vAlign w:val="center"/>
+          </w:tcPr>
+          <w:p>
+            <w:pPr>
+              <w:jc w:val="center"/>
+            </w:pPr>
+          </w:p>
+        </w:tc>
+      </w:tr>
+      <w:tr>
+        <w:trPr>
+          <w:trHeight w:val="984"/>
+        </w:trPr>
+        <w:tc>
+          <w:tcPr>
+            <w:tcW w:w="3820" w:type="dxa"/>
+            <w:shd w:val="clear" w:color="auto" w:fill="9CC2E5" w:themeFill="accent5" w:themeFillTint="99"/>
+            <w:vAlign w:val="center"/>
+          </w:tcPr>
+          <w:p>
+            <w:pPr>
+              <w:jc w:val="center"/>
+            </w:pPr>
+            <w:r>
+              <w:rPr>
+                <w:b/>
+                <w:sz w:val="24"/>
+                <w:szCs w:val="24"/>
+              </w:rPr>
+              <w:t>Mit kapott</w:t>
+            </w:r>
+            <w:r>
+              <w:rPr>
+                <w:b/>
+                <w:sz w:val="24"/>
+                <w:szCs w:val="24"/>
+              </w:rPr>
+              <w:t>:</w:t>
+            </w:r>
+          </w:p>
+        </w:tc>
+        <w:tc>
+          <w:tcPr>
+            <w:tcW w:w="5232" w:type="dxa"/>
+            <w:vAlign w:val="center"/>
+          </w:tcPr>
+          <w:p>
+            <w:pPr>
+              <w:jc w:val="center"/>
+            </w:pPr>
+          </w:p>
+        </w:tc>
+      </w:tr>
+      <w:tr>
+        <w:trPr>
+          <w:trHeight w:val="2187"/>
+        </w:trPr>
+        <w:tc>
+          <w:tcPr>
+            <w:tcW w:w="3820" w:type="dxa"/>
+            <w:shd w:val="clear" w:color="auto" w:fill="9CC2E5" w:themeFill="accent5" w:themeFillTint="99"/>
+            <w:vAlign w:val="center"/>
+          </w:tcPr>
+          <w:p>
+            <w:pPr>
+              <w:jc w:val="center"/>
+            </w:pPr>
+            <w:r>
+              <w:rPr>
+                <w:b/>
+                <w:sz w:val="24"/>
+                <w:szCs w:val="24"/>
+              </w:rPr>
+              <w:t>Tevékenység részletezése</w:t>
+            </w:r>
+            <w:r>
+              <w:rPr>
+                <w:b/>
+                <w:sz w:val="24"/>
+                <w:szCs w:val="24"/>
+              </w:rPr>
+              <w:t>:</w:t>
+            </w:r>
+          </w:p>
+        </w:tc>
+        <w:tc>
+          <w:tcPr>
+            <w:tcW w:w="5232" w:type="dxa"/>
+            <w:vAlign w:val="center"/>
+          </w:tcPr>
+          <w:p>
+            <w:pPr>
+              <w:jc w:val="center"/>
+            </w:pPr>
+          </w:p>
+        </w:tc>
+      </w:tr>
+    </w:tbl>
+    <w:p/>
     <w:p>
       <w:pPr>
         <w:pageBreakBefore/>
@@ -594,6 +1614,8 @@
               </w:rPr>
               <w:t>Jóváhagyó</w:t>
             </w:r>
+            <w:bookmarkStart w:id="0" w:name="_GoBack"/>
+            <w:bookmarkEnd w:id="0"/>
           </w:p>
         </w:tc>
       </w:tr>

</xml_diff>

<commit_message>
F.79: Tesztelés és jegyzőkönyv készítése
- Teszt #11,12,13 hozzáadva a jegyzőkönyvhöz.
</commit_message>
<xml_diff>
--- a/Tesztelési jegyzőkönyv.docx
+++ b/Tesztelési jegyzőkönyv.docx
@@ -1,6 +1,6 @@
 
 <file path=word/document.xml><?xml version="1.0" encoding="utf-8"?>
-<w:document xmlns:wpc="http://schemas.microsoft.com/office/word/2010/wordprocessingCanvas" xmlns:cx="http://schemas.microsoft.com/office/drawing/2014/chartex" xmlns:cx1="http://schemas.microsoft.com/office/drawing/2015/9/8/chartex" xmlns:cx2="http://schemas.microsoft.com/office/drawing/2015/10/21/chartex" xmlns:cx3="http://schemas.microsoft.com/office/drawing/2016/5/9/chartex" xmlns:cx4="http://schemas.microsoft.com/office/drawing/2016/5/10/chartex" xmlns:cx5="http://schemas.microsoft.com/office/drawing/2016/5/11/chartex" xmlns:cx6="http://schemas.microsoft.com/office/drawing/2016/5/12/chartex" xmlns:cx7="http://schemas.microsoft.com/office/drawing/2016/5/13/chartex" xmlns:cx8="http://schemas.microsoft.com/office/drawing/2016/5/14/chartex" xmlns:mc="http://schemas.openxmlformats.org/markup-compatibility/2006" xmlns:aink="http://schemas.microsoft.com/office/drawing/2016/ink" xmlns:am3d="http://schemas.microsoft.com/office/drawing/2017/model3d" xmlns:o="urn:schemas-microsoft-com:office:office" xmlns:r="http://schemas.openxmlformats.org/officeDocument/2006/relationships" xmlns:m="http://schemas.openxmlformats.org/officeDocument/2006/math" xmlns:v="urn:schemas-microsoft-com:vml" xmlns:wp14="http://schemas.microsoft.com/office/word/2010/wordprocessingDrawing" xmlns:wp="http://schemas.openxmlformats.org/drawingml/2006/wordprocessingDrawing" xmlns:w10="urn:schemas-microsoft-com:office:word" xmlns:w="http://schemas.openxmlformats.org/wordprocessingml/2006/main" xmlns:w14="http://schemas.microsoft.com/office/word/2010/wordml" xmlns:w15="http://schemas.microsoft.com/office/word/2012/wordml" xmlns:w16se="http://schemas.microsoft.com/office/word/2015/wordml/symex" xmlns:wpg="http://schemas.microsoft.com/office/word/2010/wordprocessingGroup" xmlns:wpi="http://schemas.microsoft.com/office/word/2010/wordprocessingInk" xmlns:wne="http://schemas.microsoft.com/office/word/2006/wordml" xmlns:wps="http://schemas.microsoft.com/office/word/2010/wordprocessingShape" mc:Ignorable="w14 w15 w16se wp14">
+<w:document xmlns:wpc="http://schemas.microsoft.com/office/word/2010/wordprocessingCanvas" xmlns:cx="http://schemas.microsoft.com/office/drawing/2014/chartex" xmlns:cx1="http://schemas.microsoft.com/office/drawing/2015/9/8/chartex" xmlns:cx2="http://schemas.microsoft.com/office/drawing/2015/10/21/chartex" xmlns:cx3="http://schemas.microsoft.com/office/drawing/2016/5/9/chartex" xmlns:cx4="http://schemas.microsoft.com/office/drawing/2016/5/10/chartex" xmlns:cx5="http://schemas.microsoft.com/office/drawing/2016/5/11/chartex" xmlns:cx6="http://schemas.microsoft.com/office/drawing/2016/5/12/chartex" xmlns:cx7="http://schemas.microsoft.com/office/drawing/2016/5/13/chartex" xmlns:cx8="http://schemas.microsoft.com/office/drawing/2016/5/14/chartex" xmlns:mc="http://schemas.openxmlformats.org/markup-compatibility/2006" xmlns:aink="http://schemas.microsoft.com/office/drawing/2016/ink" xmlns:am3d="http://schemas.microsoft.com/office/drawing/2017/model3d" xmlns:o="urn:schemas-microsoft-com:office:office" xmlns:r="http://schemas.openxmlformats.org/officeDocument/2006/relationships" xmlns:m="http://schemas.openxmlformats.org/officeDocument/2006/math" xmlns:v="urn:schemas-microsoft-com:vml" xmlns:wp14="http://schemas.microsoft.com/office/word/2010/wordprocessingDrawing" xmlns:wp="http://schemas.openxmlformats.org/drawingml/2006/wordprocessingDrawing" xmlns:w10="urn:schemas-microsoft-com:office:word" xmlns:w="http://schemas.openxmlformats.org/wordprocessingml/2006/main" xmlns:w14="http://schemas.microsoft.com/office/word/2010/wordml" xmlns:w15="http://schemas.microsoft.com/office/word/2012/wordml" xmlns:w16cid="http://schemas.microsoft.com/office/word/2016/wordml/cid" xmlns:w16se="http://schemas.microsoft.com/office/word/2015/wordml/symex" xmlns:wpg="http://schemas.microsoft.com/office/word/2010/wordprocessingGroup" xmlns:wpi="http://schemas.microsoft.com/office/word/2010/wordprocessingInk" xmlns:wne="http://schemas.microsoft.com/office/word/2006/wordml" xmlns:wps="http://schemas.microsoft.com/office/word/2010/wordprocessingShape" mc:Ignorable="w14 w15 w16se w16cid wp14">
   <w:body>
     <w:p>
       <w:pPr>
@@ -2875,15 +2875,7 @@
               <w:jc w:val="center"/>
             </w:pPr>
             <w:r>
-              <w:t xml:space="preserve">Honlap, </w:t>
-            </w:r>
-            <w:proofErr w:type="spellStart"/>
-            <w:r>
-              <w:t>Firefox</w:t>
-            </w:r>
-            <w:proofErr w:type="spellEnd"/>
-            <w:r>
-              <w:t xml:space="preserve"> böngésző</w:t>
+              <w:t>Honlap, Firefox böngésző</w:t>
             </w:r>
           </w:p>
         </w:tc>
@@ -3380,179 +3372,156 @@
               <w:jc w:val="center"/>
             </w:pPr>
             <w:r>
-              <w:t xml:space="preserve">Honlap, </w:t>
+              <w:t>Honlap, Firefox böngésző</w:t>
+            </w:r>
+          </w:p>
+        </w:tc>
+      </w:tr>
+      <w:tr>
+        <w:trPr>
+          <w:trHeight w:val="1083"/>
+        </w:trPr>
+        <w:tc>
+          <w:tcPr>
+            <w:tcW w:w="3820" w:type="dxa"/>
+            <w:shd w:val="clear" w:color="auto" w:fill="9CC2E5" w:themeFill="accent5" w:themeFillTint="99"/>
+            <w:vAlign w:val="center"/>
+          </w:tcPr>
+          <w:p>
+            <w:pPr>
+              <w:jc w:val="center"/>
+            </w:pPr>
+            <w:r>
+              <w:rPr>
+                <w:b/>
+                <w:sz w:val="24"/>
+                <w:szCs w:val="24"/>
+              </w:rPr>
+              <w:t>Elvárt eredmény</w:t>
+            </w:r>
+            <w:r>
+              <w:rPr>
+                <w:b/>
+                <w:sz w:val="24"/>
+                <w:szCs w:val="24"/>
+              </w:rPr>
+              <w:t>:</w:t>
+            </w:r>
+          </w:p>
+        </w:tc>
+        <w:tc>
+          <w:tcPr>
+            <w:tcW w:w="5232" w:type="dxa"/>
+            <w:vAlign w:val="center"/>
+          </w:tcPr>
+          <w:p>
+            <w:pPr>
+              <w:jc w:val="center"/>
+            </w:pPr>
+            <w:r>
+              <w:t>Figyelmeztet, hogy nincs jogosultságom vagy visszadob a kezdőoldalra</w:t>
+            </w:r>
+          </w:p>
+        </w:tc>
+      </w:tr>
+      <w:tr>
+        <w:trPr>
+          <w:trHeight w:val="984"/>
+        </w:trPr>
+        <w:tc>
+          <w:tcPr>
+            <w:tcW w:w="3820" w:type="dxa"/>
+            <w:shd w:val="clear" w:color="auto" w:fill="9CC2E5" w:themeFill="accent5" w:themeFillTint="99"/>
+            <w:vAlign w:val="center"/>
+          </w:tcPr>
+          <w:p>
+            <w:pPr>
+              <w:jc w:val="center"/>
+            </w:pPr>
+            <w:r>
+              <w:rPr>
+                <w:b/>
+                <w:sz w:val="24"/>
+                <w:szCs w:val="24"/>
+              </w:rPr>
+              <w:t>Mit kapott</w:t>
+            </w:r>
+            <w:r>
+              <w:rPr>
+                <w:b/>
+                <w:sz w:val="24"/>
+                <w:szCs w:val="24"/>
+              </w:rPr>
+              <w:t>:</w:t>
+            </w:r>
+          </w:p>
+        </w:tc>
+        <w:tc>
+          <w:tcPr>
+            <w:tcW w:w="5232" w:type="dxa"/>
+            <w:vAlign w:val="center"/>
+          </w:tcPr>
+          <w:p>
+            <w:pPr>
+              <w:jc w:val="center"/>
+            </w:pPr>
+            <w:r>
+              <w:t>Visszadobot a bolt kezdőoldalára.</w:t>
+            </w:r>
+          </w:p>
+        </w:tc>
+      </w:tr>
+      <w:tr>
+        <w:trPr>
+          <w:trHeight w:val="2187"/>
+        </w:trPr>
+        <w:tc>
+          <w:tcPr>
+            <w:tcW w:w="3820" w:type="dxa"/>
+            <w:shd w:val="clear" w:color="auto" w:fill="9CC2E5" w:themeFill="accent5" w:themeFillTint="99"/>
+            <w:vAlign w:val="center"/>
+          </w:tcPr>
+          <w:p>
+            <w:pPr>
+              <w:jc w:val="center"/>
+            </w:pPr>
+            <w:r>
+              <w:rPr>
+                <w:b/>
+                <w:sz w:val="24"/>
+                <w:szCs w:val="24"/>
+              </w:rPr>
+              <w:t>Tevékenység részletezése</w:t>
+            </w:r>
+            <w:r>
+              <w:rPr>
+                <w:b/>
+                <w:sz w:val="24"/>
+                <w:szCs w:val="24"/>
+              </w:rPr>
+              <w:t>:</w:t>
+            </w:r>
+          </w:p>
+        </w:tc>
+        <w:tc>
+          <w:tcPr>
+            <w:tcW w:w="5232" w:type="dxa"/>
+            <w:vAlign w:val="center"/>
+          </w:tcPr>
+          <w:p>
+            <w:pPr>
+              <w:jc w:val="center"/>
+            </w:pPr>
+            <w:r>
+              <w:t xml:space="preserve">Felmentem a </w:t>
             </w:r>
             <w:proofErr w:type="spellStart"/>
             <w:r>
-              <w:t>Firefox</w:t>
+              <w:t>localhoston</w:t>
             </w:r>
             <w:proofErr w:type="spellEnd"/>
             <w:r>
-              <w:t xml:space="preserve"> böngésző</w:t>
-            </w:r>
-          </w:p>
-        </w:tc>
-      </w:tr>
-      <w:tr>
-        <w:trPr>
-          <w:trHeight w:val="1083"/>
-        </w:trPr>
-        <w:tc>
-          <w:tcPr>
-            <w:tcW w:w="3820" w:type="dxa"/>
-            <w:shd w:val="clear" w:color="auto" w:fill="9CC2E5" w:themeFill="accent5" w:themeFillTint="99"/>
-            <w:vAlign w:val="center"/>
-          </w:tcPr>
-          <w:p>
-            <w:pPr>
-              <w:jc w:val="center"/>
-            </w:pPr>
-            <w:r>
-              <w:rPr>
-                <w:b/>
-                <w:sz w:val="24"/>
-                <w:szCs w:val="24"/>
-              </w:rPr>
-              <w:t>Elvárt eredmény</w:t>
-            </w:r>
-            <w:r>
-              <w:rPr>
-                <w:b/>
-                <w:sz w:val="24"/>
-                <w:szCs w:val="24"/>
-              </w:rPr>
-              <w:t>:</w:t>
-            </w:r>
-          </w:p>
-        </w:tc>
-        <w:tc>
-          <w:tcPr>
-            <w:tcW w:w="5232" w:type="dxa"/>
-            <w:vAlign w:val="center"/>
-          </w:tcPr>
-          <w:p>
-            <w:pPr>
-              <w:jc w:val="center"/>
-            </w:pPr>
-            <w:r>
-              <w:t>Figyelmeztet, hogy nincs jogosultságom vagy visszadob a kezdőoldalra</w:t>
-            </w:r>
-          </w:p>
-        </w:tc>
-      </w:tr>
-      <w:tr>
-        <w:trPr>
-          <w:trHeight w:val="984"/>
-        </w:trPr>
-        <w:tc>
-          <w:tcPr>
-            <w:tcW w:w="3820" w:type="dxa"/>
-            <w:shd w:val="clear" w:color="auto" w:fill="9CC2E5" w:themeFill="accent5" w:themeFillTint="99"/>
-            <w:vAlign w:val="center"/>
-          </w:tcPr>
-          <w:p>
-            <w:pPr>
-              <w:jc w:val="center"/>
-            </w:pPr>
-            <w:r>
-              <w:rPr>
-                <w:b/>
-                <w:sz w:val="24"/>
-                <w:szCs w:val="24"/>
-              </w:rPr>
-              <w:t>Mit kapott</w:t>
-            </w:r>
-            <w:r>
-              <w:rPr>
-                <w:b/>
-                <w:sz w:val="24"/>
-                <w:szCs w:val="24"/>
-              </w:rPr>
-              <w:t>:</w:t>
-            </w:r>
-          </w:p>
-        </w:tc>
-        <w:tc>
-          <w:tcPr>
-            <w:tcW w:w="5232" w:type="dxa"/>
-            <w:vAlign w:val="center"/>
-          </w:tcPr>
-          <w:p>
-            <w:pPr>
-              <w:jc w:val="center"/>
-            </w:pPr>
-            <w:r>
-              <w:t>V</w:t>
-            </w:r>
-            <w:r>
-              <w:t>isszadob</w:t>
-            </w:r>
-            <w:r>
-              <w:t>ot</w:t>
-            </w:r>
-            <w:r>
-              <w:t xml:space="preserve"> a </w:t>
-            </w:r>
-            <w:r>
-              <w:t>bolt kezdőoldalára.</w:t>
-            </w:r>
-          </w:p>
-        </w:tc>
-      </w:tr>
-      <w:tr>
-        <w:trPr>
-          <w:trHeight w:val="2187"/>
-        </w:trPr>
-        <w:tc>
-          <w:tcPr>
-            <w:tcW w:w="3820" w:type="dxa"/>
-            <w:shd w:val="clear" w:color="auto" w:fill="9CC2E5" w:themeFill="accent5" w:themeFillTint="99"/>
-            <w:vAlign w:val="center"/>
-          </w:tcPr>
-          <w:p>
-            <w:pPr>
-              <w:jc w:val="center"/>
-            </w:pPr>
-            <w:r>
-              <w:rPr>
-                <w:b/>
-                <w:sz w:val="24"/>
-                <w:szCs w:val="24"/>
-              </w:rPr>
-              <w:t>Tevékenység részletezése</w:t>
-            </w:r>
-            <w:r>
-              <w:rPr>
-                <w:b/>
-                <w:sz w:val="24"/>
-                <w:szCs w:val="24"/>
-              </w:rPr>
-              <w:t>:</w:t>
-            </w:r>
-          </w:p>
-        </w:tc>
-        <w:tc>
-          <w:tcPr>
-            <w:tcW w:w="5232" w:type="dxa"/>
-            <w:vAlign w:val="center"/>
-          </w:tcPr>
-          <w:p>
-            <w:pPr>
-              <w:jc w:val="center"/>
-            </w:pPr>
-            <w:r>
-              <w:t xml:space="preserve">Felmentem a </w:t>
-            </w:r>
-            <w:proofErr w:type="spellStart"/>
-            <w:r>
-              <w:t>localhoston</w:t>
-            </w:r>
-            <w:proofErr w:type="spellEnd"/>
-            <w:r>
-              <w:t xml:space="preserve"> működő honlapra</w:t>
-            </w:r>
-            <w:r>
-              <w:t xml:space="preserve">. A böngésző címsorában átírtam a </w:t>
+              <w:t xml:space="preserve"> működő honlapra. A böngésző címsorában átírtam a </w:t>
             </w:r>
             <w:hyperlink r:id="rId4" w:history="1">
               <w:r>
@@ -3929,210 +3898,188 @@
               <w:jc w:val="center"/>
             </w:pPr>
             <w:r>
-              <w:t xml:space="preserve">Honlap, </w:t>
+              <w:t>Honlap, Firefox böngésző</w:t>
+            </w:r>
+          </w:p>
+        </w:tc>
+      </w:tr>
+      <w:tr>
+        <w:trPr>
+          <w:trHeight w:val="1083"/>
+        </w:trPr>
+        <w:tc>
+          <w:tcPr>
+            <w:tcW w:w="3820" w:type="dxa"/>
+            <w:shd w:val="clear" w:color="auto" w:fill="9CC2E5" w:themeFill="accent5" w:themeFillTint="99"/>
+            <w:vAlign w:val="center"/>
+          </w:tcPr>
+          <w:p>
+            <w:pPr>
+              <w:jc w:val="center"/>
+            </w:pPr>
+            <w:r>
+              <w:rPr>
+                <w:b/>
+                <w:sz w:val="24"/>
+                <w:szCs w:val="24"/>
+              </w:rPr>
+              <w:t>Elvárt eredmény</w:t>
+            </w:r>
+            <w:r>
+              <w:rPr>
+                <w:b/>
+                <w:sz w:val="24"/>
+                <w:szCs w:val="24"/>
+              </w:rPr>
+              <w:t>:</w:t>
+            </w:r>
+          </w:p>
+        </w:tc>
+        <w:tc>
+          <w:tcPr>
+            <w:tcW w:w="5232" w:type="dxa"/>
+            <w:vAlign w:val="center"/>
+          </w:tcPr>
+          <w:p>
+            <w:pPr>
+              <w:jc w:val="center"/>
+            </w:pPr>
+            <w:r>
+              <w:t>Kiírja</w:t>
+            </w:r>
+            <w:r>
+              <w:t>,</w:t>
+            </w:r>
+            <w:r>
+              <w:t xml:space="preserve"> hogy nincs találat.</w:t>
+            </w:r>
+          </w:p>
+        </w:tc>
+      </w:tr>
+      <w:tr>
+        <w:trPr>
+          <w:trHeight w:val="984"/>
+        </w:trPr>
+        <w:tc>
+          <w:tcPr>
+            <w:tcW w:w="3820" w:type="dxa"/>
+            <w:shd w:val="clear" w:color="auto" w:fill="9CC2E5" w:themeFill="accent5" w:themeFillTint="99"/>
+            <w:vAlign w:val="center"/>
+          </w:tcPr>
+          <w:p>
+            <w:pPr>
+              <w:jc w:val="center"/>
+            </w:pPr>
+            <w:r>
+              <w:rPr>
+                <w:b/>
+                <w:sz w:val="24"/>
+                <w:szCs w:val="24"/>
+              </w:rPr>
+              <w:t>Mit kapott</w:t>
+            </w:r>
+            <w:r>
+              <w:rPr>
+                <w:b/>
+                <w:sz w:val="24"/>
+                <w:szCs w:val="24"/>
+              </w:rPr>
+              <w:t>:</w:t>
+            </w:r>
+          </w:p>
+        </w:tc>
+        <w:tc>
+          <w:tcPr>
+            <w:tcW w:w="5232" w:type="dxa"/>
+            <w:vAlign w:val="center"/>
+          </w:tcPr>
+          <w:p>
+            <w:pPr>
+              <w:jc w:val="center"/>
+            </w:pPr>
+            <w:r>
+              <w:t>Nincs a szűrésnek megfelelő elem.</w:t>
+            </w:r>
+          </w:p>
+        </w:tc>
+      </w:tr>
+      <w:tr>
+        <w:trPr>
+          <w:trHeight w:val="2187"/>
+        </w:trPr>
+        <w:tc>
+          <w:tcPr>
+            <w:tcW w:w="3820" w:type="dxa"/>
+            <w:shd w:val="clear" w:color="auto" w:fill="9CC2E5" w:themeFill="accent5" w:themeFillTint="99"/>
+            <w:vAlign w:val="center"/>
+          </w:tcPr>
+          <w:p>
+            <w:pPr>
+              <w:jc w:val="center"/>
+            </w:pPr>
+            <w:r>
+              <w:rPr>
+                <w:b/>
+                <w:sz w:val="24"/>
+                <w:szCs w:val="24"/>
+              </w:rPr>
+              <w:t>Tevékenység részletezése</w:t>
+            </w:r>
+            <w:r>
+              <w:rPr>
+                <w:b/>
+                <w:sz w:val="24"/>
+                <w:szCs w:val="24"/>
+              </w:rPr>
+              <w:t>:</w:t>
+            </w:r>
+          </w:p>
+        </w:tc>
+        <w:tc>
+          <w:tcPr>
+            <w:tcW w:w="5232" w:type="dxa"/>
+            <w:vAlign w:val="center"/>
+          </w:tcPr>
+          <w:p>
+            <w:pPr>
+              <w:jc w:val="center"/>
+            </w:pPr>
+            <w:r>
+              <w:t xml:space="preserve">Felmentem a </w:t>
             </w:r>
             <w:proofErr w:type="spellStart"/>
             <w:r>
-              <w:t>Firefox</w:t>
+              <w:t>localhoston</w:t>
             </w:r>
             <w:proofErr w:type="spellEnd"/>
             <w:r>
-              <w:t xml:space="preserve"> böngésző</w:t>
-            </w:r>
-          </w:p>
-        </w:tc>
-      </w:tr>
-      <w:tr>
-        <w:trPr>
-          <w:trHeight w:val="1083"/>
-        </w:trPr>
-        <w:tc>
-          <w:tcPr>
-            <w:tcW w:w="3820" w:type="dxa"/>
-            <w:shd w:val="clear" w:color="auto" w:fill="9CC2E5" w:themeFill="accent5" w:themeFillTint="99"/>
-            <w:vAlign w:val="center"/>
-          </w:tcPr>
-          <w:p>
-            <w:pPr>
-              <w:jc w:val="center"/>
-            </w:pPr>
-            <w:r>
-              <w:rPr>
-                <w:b/>
-                <w:sz w:val="24"/>
-                <w:szCs w:val="24"/>
-              </w:rPr>
-              <w:t>Elvárt eredmény</w:t>
-            </w:r>
-            <w:r>
-              <w:rPr>
-                <w:b/>
-                <w:sz w:val="24"/>
-                <w:szCs w:val="24"/>
-              </w:rPr>
-              <w:t>:</w:t>
-            </w:r>
-          </w:p>
-        </w:tc>
-        <w:tc>
-          <w:tcPr>
-            <w:tcW w:w="5232" w:type="dxa"/>
-            <w:vAlign w:val="center"/>
-          </w:tcPr>
-          <w:p>
-            <w:pPr>
-              <w:jc w:val="center"/>
-            </w:pPr>
-            <w:r>
-              <w:t>Kiírja</w:t>
+              <w:t xml:space="preserve"> működő honlapra. </w:t>
+            </w:r>
+            <w:r>
+              <w:t>Beírtam a név mezőbe</w:t>
             </w:r>
             <w:r>
               <w:t>,</w:t>
             </w:r>
             <w:r>
-              <w:t xml:space="preserve"> hogy nincs találat.</w:t>
-            </w:r>
-          </w:p>
-        </w:tc>
-      </w:tr>
-      <w:tr>
-        <w:trPr>
-          <w:trHeight w:val="984"/>
-        </w:trPr>
-        <w:tc>
-          <w:tcPr>
-            <w:tcW w:w="3820" w:type="dxa"/>
-            <w:shd w:val="clear" w:color="auto" w:fill="9CC2E5" w:themeFill="accent5" w:themeFillTint="99"/>
-            <w:vAlign w:val="center"/>
-          </w:tcPr>
-          <w:p>
-            <w:pPr>
-              <w:jc w:val="center"/>
-            </w:pPr>
-            <w:r>
-              <w:rPr>
-                <w:b/>
-                <w:sz w:val="24"/>
-                <w:szCs w:val="24"/>
-              </w:rPr>
-              <w:t>Mit kapott</w:t>
-            </w:r>
-            <w:r>
-              <w:rPr>
-                <w:b/>
-                <w:sz w:val="24"/>
-                <w:szCs w:val="24"/>
-              </w:rPr>
-              <w:t>:</w:t>
-            </w:r>
-          </w:p>
-        </w:tc>
-        <w:tc>
-          <w:tcPr>
-            <w:tcW w:w="5232" w:type="dxa"/>
-            <w:vAlign w:val="center"/>
-          </w:tcPr>
-          <w:p>
-            <w:pPr>
-              <w:jc w:val="center"/>
-            </w:pPr>
-            <w:r>
-              <w:t>Nincs a szűrésnek megfelelő elem.</w:t>
-            </w:r>
-          </w:p>
-        </w:tc>
-      </w:tr>
-      <w:tr>
-        <w:trPr>
-          <w:trHeight w:val="2187"/>
-        </w:trPr>
-        <w:tc>
-          <w:tcPr>
-            <w:tcW w:w="3820" w:type="dxa"/>
-            <w:shd w:val="clear" w:color="auto" w:fill="9CC2E5" w:themeFill="accent5" w:themeFillTint="99"/>
-            <w:vAlign w:val="center"/>
-          </w:tcPr>
-          <w:p>
-            <w:pPr>
-              <w:jc w:val="center"/>
-            </w:pPr>
-            <w:r>
-              <w:rPr>
-                <w:b/>
-                <w:sz w:val="24"/>
-                <w:szCs w:val="24"/>
-              </w:rPr>
-              <w:t>Tevékenység részletezése</w:t>
-            </w:r>
-            <w:r>
-              <w:rPr>
-                <w:b/>
-                <w:sz w:val="24"/>
-                <w:szCs w:val="24"/>
-              </w:rPr>
-              <w:t>:</w:t>
-            </w:r>
-          </w:p>
-        </w:tc>
-        <w:tc>
-          <w:tcPr>
-            <w:tcW w:w="5232" w:type="dxa"/>
-            <w:vAlign w:val="center"/>
-          </w:tcPr>
-          <w:p>
-            <w:pPr>
-              <w:jc w:val="center"/>
-            </w:pPr>
-            <w:r>
-              <w:t xml:space="preserve">Felmentem a </w:t>
+              <w:t xml:space="preserve"> hogy körte és</w:t>
+            </w:r>
+            <w:r>
+              <w:t xml:space="preserve"> az ár mezőbe a 0-tól 10 </w:t>
             </w:r>
             <w:proofErr w:type="spellStart"/>
             <w:r>
-              <w:t>localhoston</w:t>
+              <w:t>ig</w:t>
             </w:r>
             <w:proofErr w:type="spellEnd"/>
             <w:r>
-              <w:t xml:space="preserve"> működő </w:t>
-            </w:r>
-            <w:proofErr w:type="spellStart"/>
-            <w:r>
-              <w:t>honlapra.</w:t>
-            </w:r>
-            <w:r>
-              <w:t xml:space="preserve"> </w:t>
-            </w:r>
-            <w:proofErr w:type="spellEnd"/>
-            <w:r>
-              <w:t>Beírtam a név mezőbe</w:t>
-            </w:r>
-            <w:r>
-              <w:t>,</w:t>
-            </w:r>
-            <w:r>
-              <w:t xml:space="preserve"> hogy körte és</w:t>
-            </w:r>
-            <w:r>
-              <w:t xml:space="preserve"> az ár mezőbe a 0-tól 10 </w:t>
-            </w:r>
-            <w:proofErr w:type="spellStart"/>
-            <w:r>
-              <w:t>ig</w:t>
-            </w:r>
-            <w:proofErr w:type="spellEnd"/>
-            <w:r>
               <w:t xml:space="preserve"> adatokat, majd</w:t>
             </w:r>
             <w:r>
               <w:t xml:space="preserve"> rákattintottam a keresés gombra. </w:t>
             </w:r>
             <w:r>
-              <w:t>Mivel nem volt ilyen termék, ezért a „</w:t>
-            </w:r>
-            <w:r>
-              <w:t>Nincs a szűrésnek megfelelő elem</w:t>
-            </w:r>
-            <w:r>
-              <w:t>” kiírást kaptam.</w:t>
+              <w:t>Mivel nem volt ilyen termék, ezért a „Nincs a szűrésnek megfelelő elem” kiírást kaptam.</w:t>
             </w:r>
           </w:p>
         </w:tc>
@@ -4283,10 +4230,7 @@
               <w:jc w:val="center"/>
             </w:pPr>
             <w:r>
-              <w:t>2018. 01. 12.</w:t>
-            </w:r>
-            <w:r>
-              <w:t xml:space="preserve"> 21:53</w:t>
+              <w:t>2018. 01. 12. 21:53</w:t>
             </w:r>
           </w:p>
         </w:tc>
@@ -4420,22 +4364,7 @@
               <w:jc w:val="center"/>
             </w:pPr>
             <w:r>
-              <w:t>Termékek keresése belépéssel</w:t>
-            </w:r>
-            <w:r>
-              <w:t>. Megnéztem</w:t>
-            </w:r>
-            <w:r>
-              <w:t>,</w:t>
-            </w:r>
-            <w:r>
-              <w:t xml:space="preserve"> hogy</w:t>
-            </w:r>
-            <w:r>
-              <w:t xml:space="preserve"> reagál </w:t>
-            </w:r>
-            <w:r>
-              <w:t>létező név adatok bevitelére a kereső.</w:t>
+              <w:t>Termékek keresése belépéssel. Megnéztem, hogy reagál létező név adatok bevitelére a kereső.</w:t>
             </w:r>
           </w:p>
         </w:tc>
@@ -4482,188 +4411,156 @@
               <w:jc w:val="center"/>
             </w:pPr>
             <w:r>
-              <w:t xml:space="preserve">Honlap, </w:t>
+              <w:t>Honlap, Firefox böngésző</w:t>
+            </w:r>
+          </w:p>
+        </w:tc>
+      </w:tr>
+      <w:tr>
+        <w:trPr>
+          <w:trHeight w:val="1083"/>
+        </w:trPr>
+        <w:tc>
+          <w:tcPr>
+            <w:tcW w:w="3820" w:type="dxa"/>
+            <w:shd w:val="clear" w:color="auto" w:fill="9CC2E5" w:themeFill="accent5" w:themeFillTint="99"/>
+            <w:vAlign w:val="center"/>
+          </w:tcPr>
+          <w:p>
+            <w:pPr>
+              <w:jc w:val="center"/>
+            </w:pPr>
+            <w:r>
+              <w:rPr>
+                <w:b/>
+                <w:sz w:val="24"/>
+                <w:szCs w:val="24"/>
+              </w:rPr>
+              <w:t>Elvárt eredmény</w:t>
+            </w:r>
+            <w:r>
+              <w:rPr>
+                <w:b/>
+                <w:sz w:val="24"/>
+                <w:szCs w:val="24"/>
+              </w:rPr>
+              <w:t>:</w:t>
+            </w:r>
+          </w:p>
+        </w:tc>
+        <w:tc>
+          <w:tcPr>
+            <w:tcW w:w="5232" w:type="dxa"/>
+            <w:vAlign w:val="center"/>
+          </w:tcPr>
+          <w:p>
+            <w:pPr>
+              <w:jc w:val="center"/>
+            </w:pPr>
+            <w:r>
+              <w:t>Kiírja, a terméket és kosárba lehet tenni.</w:t>
+            </w:r>
+          </w:p>
+        </w:tc>
+      </w:tr>
+      <w:tr>
+        <w:trPr>
+          <w:trHeight w:val="984"/>
+        </w:trPr>
+        <w:tc>
+          <w:tcPr>
+            <w:tcW w:w="3820" w:type="dxa"/>
+            <w:shd w:val="clear" w:color="auto" w:fill="9CC2E5" w:themeFill="accent5" w:themeFillTint="99"/>
+            <w:vAlign w:val="center"/>
+          </w:tcPr>
+          <w:p>
+            <w:pPr>
+              <w:jc w:val="center"/>
+            </w:pPr>
+            <w:r>
+              <w:rPr>
+                <w:b/>
+                <w:sz w:val="24"/>
+                <w:szCs w:val="24"/>
+              </w:rPr>
+              <w:t>Mit kapott</w:t>
+            </w:r>
+            <w:r>
+              <w:rPr>
+                <w:b/>
+                <w:sz w:val="24"/>
+                <w:szCs w:val="24"/>
+              </w:rPr>
+              <w:t>:</w:t>
+            </w:r>
+          </w:p>
+        </w:tc>
+        <w:tc>
+          <w:tcPr>
+            <w:tcW w:w="5232" w:type="dxa"/>
+            <w:vAlign w:val="center"/>
+          </w:tcPr>
+          <w:p>
+            <w:pPr>
+              <w:jc w:val="center"/>
+            </w:pPr>
+            <w:r>
+              <w:t>Megjelentek a termékek kosárral együtt.</w:t>
+            </w:r>
+          </w:p>
+        </w:tc>
+      </w:tr>
+      <w:tr>
+        <w:trPr>
+          <w:trHeight w:val="2187"/>
+        </w:trPr>
+        <w:tc>
+          <w:tcPr>
+            <w:tcW w:w="3820" w:type="dxa"/>
+            <w:shd w:val="clear" w:color="auto" w:fill="9CC2E5" w:themeFill="accent5" w:themeFillTint="99"/>
+            <w:vAlign w:val="center"/>
+          </w:tcPr>
+          <w:p>
+            <w:pPr>
+              <w:jc w:val="center"/>
+            </w:pPr>
+            <w:r>
+              <w:rPr>
+                <w:b/>
+                <w:sz w:val="24"/>
+                <w:szCs w:val="24"/>
+              </w:rPr>
+              <w:t>Tevékenység részletezése</w:t>
+            </w:r>
+            <w:r>
+              <w:rPr>
+                <w:b/>
+                <w:sz w:val="24"/>
+                <w:szCs w:val="24"/>
+              </w:rPr>
+              <w:t>:</w:t>
+            </w:r>
+          </w:p>
+        </w:tc>
+        <w:tc>
+          <w:tcPr>
+            <w:tcW w:w="5232" w:type="dxa"/>
+            <w:vAlign w:val="center"/>
+          </w:tcPr>
+          <w:p>
+            <w:pPr>
+              <w:jc w:val="center"/>
+            </w:pPr>
+            <w:r>
+              <w:t xml:space="preserve">Felmentem a </w:t>
             </w:r>
             <w:proofErr w:type="spellStart"/>
             <w:r>
-              <w:t>Firefox</w:t>
+              <w:t>localhoston</w:t>
             </w:r>
             <w:proofErr w:type="spellEnd"/>
             <w:r>
-              <w:t xml:space="preserve"> böngésző</w:t>
-            </w:r>
-          </w:p>
-        </w:tc>
-      </w:tr>
-      <w:tr>
-        <w:trPr>
-          <w:trHeight w:val="1083"/>
-        </w:trPr>
-        <w:tc>
-          <w:tcPr>
-            <w:tcW w:w="3820" w:type="dxa"/>
-            <w:shd w:val="clear" w:color="auto" w:fill="9CC2E5" w:themeFill="accent5" w:themeFillTint="99"/>
-            <w:vAlign w:val="center"/>
-          </w:tcPr>
-          <w:p>
-            <w:pPr>
-              <w:jc w:val="center"/>
-            </w:pPr>
-            <w:r>
-              <w:rPr>
-                <w:b/>
-                <w:sz w:val="24"/>
-                <w:szCs w:val="24"/>
-              </w:rPr>
-              <w:t>Elvárt eredmény</w:t>
-            </w:r>
-            <w:r>
-              <w:rPr>
-                <w:b/>
-                <w:sz w:val="24"/>
-                <w:szCs w:val="24"/>
-              </w:rPr>
-              <w:t>:</w:t>
-            </w:r>
-          </w:p>
-        </w:tc>
-        <w:tc>
-          <w:tcPr>
-            <w:tcW w:w="5232" w:type="dxa"/>
-            <w:vAlign w:val="center"/>
-          </w:tcPr>
-          <w:p>
-            <w:pPr>
-              <w:jc w:val="center"/>
-            </w:pPr>
-            <w:r>
-              <w:t>Kiírja</w:t>
-            </w:r>
-            <w:r>
-              <w:t>, a terméket és kosárba lehet tenni</w:t>
-            </w:r>
-            <w:r>
-              <w:t>.</w:t>
-            </w:r>
-          </w:p>
-        </w:tc>
-      </w:tr>
-      <w:tr>
-        <w:trPr>
-          <w:trHeight w:val="984"/>
-        </w:trPr>
-        <w:tc>
-          <w:tcPr>
-            <w:tcW w:w="3820" w:type="dxa"/>
-            <w:shd w:val="clear" w:color="auto" w:fill="9CC2E5" w:themeFill="accent5" w:themeFillTint="99"/>
-            <w:vAlign w:val="center"/>
-          </w:tcPr>
-          <w:p>
-            <w:pPr>
-              <w:jc w:val="center"/>
-            </w:pPr>
-            <w:r>
-              <w:rPr>
-                <w:b/>
-                <w:sz w:val="24"/>
-                <w:szCs w:val="24"/>
-              </w:rPr>
-              <w:t>Mit kapott</w:t>
-            </w:r>
-            <w:r>
-              <w:rPr>
-                <w:b/>
-                <w:sz w:val="24"/>
-                <w:szCs w:val="24"/>
-              </w:rPr>
-              <w:t>:</w:t>
-            </w:r>
-          </w:p>
-        </w:tc>
-        <w:tc>
-          <w:tcPr>
-            <w:tcW w:w="5232" w:type="dxa"/>
-            <w:vAlign w:val="center"/>
-          </w:tcPr>
-          <w:p>
-            <w:pPr>
-              <w:jc w:val="center"/>
-            </w:pPr>
-            <w:r>
-              <w:t>Megjelentek a termékek kosárral együtt.</w:t>
-            </w:r>
-          </w:p>
-        </w:tc>
-      </w:tr>
-      <w:tr>
-        <w:trPr>
-          <w:trHeight w:val="2187"/>
-        </w:trPr>
-        <w:tc>
-          <w:tcPr>
-            <w:tcW w:w="3820" w:type="dxa"/>
-            <w:shd w:val="clear" w:color="auto" w:fill="9CC2E5" w:themeFill="accent5" w:themeFillTint="99"/>
-            <w:vAlign w:val="center"/>
-          </w:tcPr>
-          <w:p>
-            <w:pPr>
-              <w:jc w:val="center"/>
-            </w:pPr>
-            <w:r>
-              <w:rPr>
-                <w:b/>
-                <w:sz w:val="24"/>
-                <w:szCs w:val="24"/>
-              </w:rPr>
-              <w:t>Tevékenység részletezése</w:t>
-            </w:r>
-            <w:r>
-              <w:rPr>
-                <w:b/>
-                <w:sz w:val="24"/>
-                <w:szCs w:val="24"/>
-              </w:rPr>
-              <w:t>:</w:t>
-            </w:r>
-          </w:p>
-        </w:tc>
-        <w:tc>
-          <w:tcPr>
-            <w:tcW w:w="5232" w:type="dxa"/>
-            <w:vAlign w:val="center"/>
-          </w:tcPr>
-          <w:p>
-            <w:pPr>
-              <w:jc w:val="center"/>
-            </w:pPr>
-            <w:r>
-              <w:t xml:space="preserve">Felmentem a </w:t>
-            </w:r>
-            <w:proofErr w:type="spellStart"/>
-            <w:r>
-              <w:t>localhoston</w:t>
-            </w:r>
-            <w:proofErr w:type="spellEnd"/>
-            <w:r>
-              <w:t xml:space="preserve"> működő honlapra.</w:t>
-            </w:r>
-            <w:r>
-              <w:t xml:space="preserve"> Bejelentkeztem.</w:t>
-            </w:r>
-            <w:r>
-              <w:t xml:space="preserve"> Beírtam a név mezőbe, hogy </w:t>
-            </w:r>
-            <w:r>
-              <w:t>alma</w:t>
-            </w:r>
-            <w:r>
-              <w:t xml:space="preserve"> majd rákattintottam a keresés gombra.</w:t>
-            </w:r>
-            <w:r>
-              <w:t xml:space="preserve"> </w:t>
-            </w:r>
-            <w:r>
-              <w:t>Megjelentek a termékek kosárral együtt.</w:t>
+              <w:t xml:space="preserve"> működő honlapra. Bejelentkeztem. Beírtam a név mezőbe, hogy alma majd rákattintottam a keresés gombra. Megjelentek a termékek kosárral együtt.</w:t>
             </w:r>
           </w:p>
         </w:tc>
@@ -4814,10 +4711,7 @@
               <w:jc w:val="center"/>
             </w:pPr>
             <w:r>
-              <w:t>2018. 01. 12.</w:t>
-            </w:r>
-            <w:r>
-              <w:t xml:space="preserve"> 22:01</w:t>
+              <w:t>2018. 01. 12. 22:01</w:t>
             </w:r>
           </w:p>
         </w:tc>
@@ -4998,167 +4892,156 @@
               <w:jc w:val="center"/>
             </w:pPr>
             <w:r>
-              <w:t xml:space="preserve">Honlap, </w:t>
+              <w:t>Honlap, Firefox böngésző</w:t>
+            </w:r>
+          </w:p>
+        </w:tc>
+      </w:tr>
+      <w:tr>
+        <w:trPr>
+          <w:trHeight w:val="1083"/>
+        </w:trPr>
+        <w:tc>
+          <w:tcPr>
+            <w:tcW w:w="3820" w:type="dxa"/>
+            <w:shd w:val="clear" w:color="auto" w:fill="9CC2E5" w:themeFill="accent5" w:themeFillTint="99"/>
+            <w:vAlign w:val="center"/>
+          </w:tcPr>
+          <w:p>
+            <w:pPr>
+              <w:jc w:val="center"/>
+            </w:pPr>
+            <w:r>
+              <w:rPr>
+                <w:b/>
+                <w:sz w:val="24"/>
+                <w:szCs w:val="24"/>
+              </w:rPr>
+              <w:t>Elvárt eredmény</w:t>
+            </w:r>
+            <w:r>
+              <w:rPr>
+                <w:b/>
+                <w:sz w:val="24"/>
+                <w:szCs w:val="24"/>
+              </w:rPr>
+              <w:t>:</w:t>
+            </w:r>
+          </w:p>
+        </w:tc>
+        <w:tc>
+          <w:tcPr>
+            <w:tcW w:w="5232" w:type="dxa"/>
+            <w:vAlign w:val="center"/>
+          </w:tcPr>
+          <w:p>
+            <w:pPr>
+              <w:jc w:val="center"/>
+            </w:pPr>
+            <w:r>
+              <w:t>Megjelenik a kosárban a termék.</w:t>
+            </w:r>
+          </w:p>
+        </w:tc>
+      </w:tr>
+      <w:tr>
+        <w:trPr>
+          <w:trHeight w:val="984"/>
+        </w:trPr>
+        <w:tc>
+          <w:tcPr>
+            <w:tcW w:w="3820" w:type="dxa"/>
+            <w:shd w:val="clear" w:color="auto" w:fill="9CC2E5" w:themeFill="accent5" w:themeFillTint="99"/>
+            <w:vAlign w:val="center"/>
+          </w:tcPr>
+          <w:p>
+            <w:pPr>
+              <w:jc w:val="center"/>
+            </w:pPr>
+            <w:r>
+              <w:rPr>
+                <w:b/>
+                <w:sz w:val="24"/>
+                <w:szCs w:val="24"/>
+              </w:rPr>
+              <w:t>Mit kapott</w:t>
+            </w:r>
+            <w:r>
+              <w:rPr>
+                <w:b/>
+                <w:sz w:val="24"/>
+                <w:szCs w:val="24"/>
+              </w:rPr>
+              <w:t>:</w:t>
+            </w:r>
+          </w:p>
+        </w:tc>
+        <w:tc>
+          <w:tcPr>
+            <w:tcW w:w="5232" w:type="dxa"/>
+            <w:vAlign w:val="center"/>
+          </w:tcPr>
+          <w:p>
+            <w:pPr>
+              <w:jc w:val="center"/>
+            </w:pPr>
+            <w:r>
+              <w:t>Megjelent a kosárban a termék.</w:t>
+            </w:r>
+          </w:p>
+        </w:tc>
+      </w:tr>
+      <w:tr>
+        <w:trPr>
+          <w:trHeight w:val="2187"/>
+        </w:trPr>
+        <w:tc>
+          <w:tcPr>
+            <w:tcW w:w="3820" w:type="dxa"/>
+            <w:shd w:val="clear" w:color="auto" w:fill="9CC2E5" w:themeFill="accent5" w:themeFillTint="99"/>
+            <w:vAlign w:val="center"/>
+          </w:tcPr>
+          <w:p>
+            <w:pPr>
+              <w:jc w:val="center"/>
+            </w:pPr>
+            <w:r>
+              <w:rPr>
+                <w:b/>
+                <w:sz w:val="24"/>
+                <w:szCs w:val="24"/>
+              </w:rPr>
+              <w:t>Tevékenység részletezése</w:t>
+            </w:r>
+            <w:r>
+              <w:rPr>
+                <w:b/>
+                <w:sz w:val="24"/>
+                <w:szCs w:val="24"/>
+              </w:rPr>
+              <w:t>:</w:t>
+            </w:r>
+          </w:p>
+        </w:tc>
+        <w:tc>
+          <w:tcPr>
+            <w:tcW w:w="5232" w:type="dxa"/>
+            <w:vAlign w:val="center"/>
+          </w:tcPr>
+          <w:p>
+            <w:pPr>
+              <w:jc w:val="center"/>
+            </w:pPr>
+            <w:r>
+              <w:t xml:space="preserve">Felmentem a </w:t>
             </w:r>
             <w:proofErr w:type="spellStart"/>
             <w:r>
-              <w:t>Firefox</w:t>
+              <w:t>localhoston</w:t>
             </w:r>
             <w:proofErr w:type="spellEnd"/>
             <w:r>
-              <w:t xml:space="preserve"> böngésző</w:t>
-            </w:r>
-          </w:p>
-        </w:tc>
-      </w:tr>
-      <w:tr>
-        <w:trPr>
-          <w:trHeight w:val="1083"/>
-        </w:trPr>
-        <w:tc>
-          <w:tcPr>
-            <w:tcW w:w="3820" w:type="dxa"/>
-            <w:shd w:val="clear" w:color="auto" w:fill="9CC2E5" w:themeFill="accent5" w:themeFillTint="99"/>
-            <w:vAlign w:val="center"/>
-          </w:tcPr>
-          <w:p>
-            <w:pPr>
-              <w:jc w:val="center"/>
-            </w:pPr>
-            <w:r>
-              <w:rPr>
-                <w:b/>
-                <w:sz w:val="24"/>
-                <w:szCs w:val="24"/>
-              </w:rPr>
-              <w:t>Elvárt eredmény</w:t>
-            </w:r>
-            <w:r>
-              <w:rPr>
-                <w:b/>
-                <w:sz w:val="24"/>
-                <w:szCs w:val="24"/>
-              </w:rPr>
-              <w:t>:</w:t>
-            </w:r>
-          </w:p>
-        </w:tc>
-        <w:tc>
-          <w:tcPr>
-            <w:tcW w:w="5232" w:type="dxa"/>
-            <w:vAlign w:val="center"/>
-          </w:tcPr>
-          <w:p>
-            <w:pPr>
-              <w:jc w:val="center"/>
-            </w:pPr>
-            <w:r>
-              <w:t>Megjelenik a kosárban a termék.</w:t>
-            </w:r>
-          </w:p>
-        </w:tc>
-      </w:tr>
-      <w:tr>
-        <w:trPr>
-          <w:trHeight w:val="984"/>
-        </w:trPr>
-        <w:tc>
-          <w:tcPr>
-            <w:tcW w:w="3820" w:type="dxa"/>
-            <w:shd w:val="clear" w:color="auto" w:fill="9CC2E5" w:themeFill="accent5" w:themeFillTint="99"/>
-            <w:vAlign w:val="center"/>
-          </w:tcPr>
-          <w:p>
-            <w:pPr>
-              <w:jc w:val="center"/>
-            </w:pPr>
-            <w:r>
-              <w:rPr>
-                <w:b/>
-                <w:sz w:val="24"/>
-                <w:szCs w:val="24"/>
-              </w:rPr>
-              <w:t>Mit kapott</w:t>
-            </w:r>
-            <w:r>
-              <w:rPr>
-                <w:b/>
-                <w:sz w:val="24"/>
-                <w:szCs w:val="24"/>
-              </w:rPr>
-              <w:t>:</w:t>
-            </w:r>
-          </w:p>
-        </w:tc>
-        <w:tc>
-          <w:tcPr>
-            <w:tcW w:w="5232" w:type="dxa"/>
-            <w:vAlign w:val="center"/>
-          </w:tcPr>
-          <w:p>
-            <w:pPr>
-              <w:jc w:val="center"/>
-            </w:pPr>
-            <w:r>
-              <w:t>Megjelent a kosárban a termék.</w:t>
-            </w:r>
-          </w:p>
-        </w:tc>
-      </w:tr>
-      <w:tr>
-        <w:trPr>
-          <w:trHeight w:val="2187"/>
-        </w:trPr>
-        <w:tc>
-          <w:tcPr>
-            <w:tcW w:w="3820" w:type="dxa"/>
-            <w:shd w:val="clear" w:color="auto" w:fill="9CC2E5" w:themeFill="accent5" w:themeFillTint="99"/>
-            <w:vAlign w:val="center"/>
-          </w:tcPr>
-          <w:p>
-            <w:pPr>
-              <w:jc w:val="center"/>
-            </w:pPr>
-            <w:r>
-              <w:rPr>
-                <w:b/>
-                <w:sz w:val="24"/>
-                <w:szCs w:val="24"/>
-              </w:rPr>
-              <w:t>Tevékenység részletezése</w:t>
-            </w:r>
-            <w:r>
-              <w:rPr>
-                <w:b/>
-                <w:sz w:val="24"/>
-                <w:szCs w:val="24"/>
-              </w:rPr>
-              <w:t>:</w:t>
-            </w:r>
-          </w:p>
-        </w:tc>
-        <w:tc>
-          <w:tcPr>
-            <w:tcW w:w="5232" w:type="dxa"/>
-            <w:vAlign w:val="center"/>
-          </w:tcPr>
-          <w:p>
-            <w:pPr>
-              <w:jc w:val="center"/>
-            </w:pPr>
-            <w:r>
-              <w:t xml:space="preserve">Felmentem a </w:t>
-            </w:r>
-            <w:proofErr w:type="spellStart"/>
-            <w:r>
-              <w:t>localhoston</w:t>
-            </w:r>
-            <w:proofErr w:type="spellEnd"/>
-            <w:r>
-              <w:t xml:space="preserve"> működő honlapra. Bejelentkeztem.</w:t>
-            </w:r>
-            <w:r>
-              <w:t xml:space="preserve"> Rákattintottam a kosárba gombra. Megjelent a kosárban a termék.</w:t>
+              <w:t xml:space="preserve"> működő honlapra. Bejelentkeztem. Rákattintottam a kosárba gombra. Megjelent a kosárban a termék.</w:t>
             </w:r>
           </w:p>
         </w:tc>
@@ -5268,6 +5151,9 @@
             <w:pPr>
               <w:jc w:val="center"/>
             </w:pPr>
+            <w:r>
+              <w:t>11.</w:t>
+            </w:r>
           </w:p>
         </w:tc>
       </w:tr>
@@ -5305,6 +5191,9 @@
             <w:pPr>
               <w:jc w:val="center"/>
             </w:pPr>
+            <w:r>
+              <w:t>2018.01.13. 18:22</w:t>
+            </w:r>
           </w:p>
         </w:tc>
       </w:tr>
@@ -5360,6 +5249,9 @@
             <w:pPr>
               <w:jc w:val="center"/>
             </w:pPr>
+            <w:r>
+              <w:t>Sarlósi Patrik</w:t>
+            </w:r>
           </w:p>
         </w:tc>
       </w:tr>
@@ -5433,6 +5325,21 @@
             <w:pPr>
               <w:jc w:val="center"/>
             </w:pPr>
+            <w:r>
+              <w:t>Asztali alkalmazás kereső funkció.</w:t>
+            </w:r>
+            <w:r>
+              <w:br/>
+              <w:t>Megfelelő üzenetek jelennek-e meg a hibás bevitelből.</w:t>
+            </w:r>
+            <w:r>
+              <w:br/>
+              <w:t>Keresésnek megfelelő és nem megfelelő termékek megjelenése.</w:t>
+            </w:r>
+            <w:r>
+              <w:br/>
+              <w:t>Szűrésfeltétel megadása nélkül mi történik.</w:t>
+            </w:r>
           </w:p>
         </w:tc>
       </w:tr>
@@ -5477,6 +5384,9 @@
             <w:pPr>
               <w:jc w:val="center"/>
             </w:pPr>
+            <w:r>
+              <w:t>Asztali program / Windows 7</w:t>
+            </w:r>
           </w:p>
         </w:tc>
       </w:tr>
@@ -5521,6 +5431,13 @@
             <w:pPr>
               <w:jc w:val="center"/>
             </w:pPr>
+            <w:r>
+              <w:t>Hibaüzenetek a rossz beviteli adatokból.</w:t>
+            </w:r>
+            <w:r>
+              <w:br/>
+              <w:t>Jól megadott paraméterek esetén megjelenik-e az adott termék. Rossz esetén ne jelenjen meg semmi. Szűrésfeltétel megadása nélkül jelenjen meg minden termék.</w:t>
+            </w:r>
           </w:p>
         </w:tc>
       </w:tr>
@@ -5565,6 +5482,17 @@
             <w:pPr>
               <w:jc w:val="center"/>
             </w:pPr>
+            <w:r>
+              <w:t>Rossz adatbevitel esetén megjelent a megfelelő hibaüzenet.</w:t>
+            </w:r>
+            <w:r>
+              <w:br/>
+              <w:t>Ha nincs szűrési feltétel megadva, akkor kilistázza az összes terméket.</w:t>
+            </w:r>
+            <w:r>
+              <w:br/>
+              <w:t>A megadott feltétel szerint kilistázza a megfelelő termékeket. Ha nincs, akkor semmi nem jelenik meg.</w:t>
+            </w:r>
           </w:p>
         </w:tc>
       </w:tr>
@@ -5609,6 +5537,53 @@
             <w:pPr>
               <w:jc w:val="center"/>
             </w:pPr>
+            <w:r>
+              <w:t xml:space="preserve">Bejelentkeztem a </w:t>
+            </w:r>
+            <w:proofErr w:type="spellStart"/>
+            <w:r>
+              <w:t>LoginFormon</w:t>
+            </w:r>
+            <w:proofErr w:type="spellEnd"/>
+            <w:r>
+              <w:t xml:space="preserve"> keresztül, majd a megjelent </w:t>
+            </w:r>
+            <w:proofErr w:type="spellStart"/>
+            <w:r>
+              <w:t>HomeFormon</w:t>
+            </w:r>
+            <w:proofErr w:type="spellEnd"/>
+            <w:r>
+              <w:t xml:space="preserve"> elkezdtem a keresést.</w:t>
+            </w:r>
+            <w:r>
+              <w:br/>
+              <w:t>Karaktereket beírtam a mezőbe, bepipáltam az Ár-</w:t>
+            </w:r>
+            <w:proofErr w:type="spellStart"/>
+            <w:r>
+              <w:t>ra</w:t>
+            </w:r>
+            <w:proofErr w:type="spellEnd"/>
+            <w:r>
+              <w:t xml:space="preserve"> való keresést </w:t>
+            </w:r>
+            <w:proofErr w:type="gramStart"/>
+            <w:r>
+              <w:t>és  rányomtam</w:t>
+            </w:r>
+            <w:proofErr w:type="gramEnd"/>
+            <w:r>
+              <w:t xml:space="preserve"> a keresésre. Eredmény: hibaüzenet a hibás bevitelről. Megtörtént ugyanez a mennyiségre való szűrésre, a hibaüzenetet megkaptam.</w:t>
+            </w:r>
+            <w:r>
+              <w:br/>
+              <w:t>Ha nem adok meg keresési feltételt, akkor kilistáz mindent.</w:t>
+            </w:r>
+            <w:r>
+              <w:br/>
+              <w:t>Ha nincs a keresésnek megfelelő termék, akkor nem listáz ki semmit. Ha van, akkor csak az adott feltételnek megfelelőket listázta.</w:t>
+            </w:r>
           </w:p>
         </w:tc>
       </w:tr>
@@ -5717,6 +5692,9 @@
             <w:pPr>
               <w:jc w:val="center"/>
             </w:pPr>
+            <w:r>
+              <w:t>12</w:t>
+            </w:r>
           </w:p>
         </w:tc>
       </w:tr>
@@ -5754,6 +5732,9 @@
             <w:pPr>
               <w:jc w:val="center"/>
             </w:pPr>
+            <w:r>
+              <w:t>2018.01.13. 18:43</w:t>
+            </w:r>
           </w:p>
         </w:tc>
       </w:tr>
@@ -5809,6 +5790,9 @@
             <w:pPr>
               <w:jc w:val="center"/>
             </w:pPr>
+            <w:r>
+              <w:t>Sarlósi Patrik</w:t>
+            </w:r>
           </w:p>
         </w:tc>
       </w:tr>
@@ -5882,6 +5866,9 @@
             <w:pPr>
               <w:jc w:val="center"/>
             </w:pPr>
+            <w:r>
+              <w:t>Számlanyomtatás teszt.</w:t>
+            </w:r>
           </w:p>
         </w:tc>
       </w:tr>
@@ -5926,6 +5913,9 @@
             <w:pPr>
               <w:jc w:val="center"/>
             </w:pPr>
+            <w:r>
+              <w:t>Asztali Program / Windows 7</w:t>
+            </w:r>
           </w:p>
         </w:tc>
       </w:tr>
@@ -5970,6 +5960,9 @@
             <w:pPr>
               <w:jc w:val="center"/>
             </w:pPr>
+            <w:r>
+              <w:t>Számla kiválasztása esetén az adatok töltődjenek be és a ’Számla kiállítása’ gomb változzon aktívvá. A ’Számla kiállítása’ gomb megnyomása után jelenjen meg a nyomtatási kép párbeszédablak.</w:t>
+            </w:r>
           </w:p>
         </w:tc>
       </w:tr>
@@ -6014,6 +6007,9 @@
             <w:pPr>
               <w:jc w:val="center"/>
             </w:pPr>
+            <w:r>
+              <w:t>A tetszőleges számla kiválasztása után az adatok betöltődtek, a gomb aktív lett. A gomb megnyomása után megnyílt a nyomtatási kép egy külön ablakban. A képen egyeznek az adatok.</w:t>
+            </w:r>
           </w:p>
         </w:tc>
       </w:tr>
@@ -6058,6 +6054,29 @@
             <w:pPr>
               <w:jc w:val="center"/>
             </w:pPr>
+            <w:r>
+              <w:t xml:space="preserve">Bejelentkezek a </w:t>
+            </w:r>
+            <w:proofErr w:type="spellStart"/>
+            <w:r>
+              <w:t>LoginFormon</w:t>
+            </w:r>
+            <w:proofErr w:type="spellEnd"/>
+            <w:r>
+              <w:t xml:space="preserve"> keresztül, majd a megjelenő </w:t>
+            </w:r>
+            <w:proofErr w:type="spellStart"/>
+            <w:r>
+              <w:t>HomeFormon</w:t>
+            </w:r>
+            <w:proofErr w:type="spellEnd"/>
+            <w:r>
+              <w:t xml:space="preserve"> kiválasztom a Számlázás fület.</w:t>
+            </w:r>
+            <w:r>
+              <w:br/>
+              <w:t>Kiválasztok a legördülő listából egy tetszés szerinti számlát. Az adatok megjelentek, a ’Számla Kiállítása’ gomb aktív lett. Megjelent a nyomtatási kép egy új ablakban, amely segítségével kinyomtathatom a számlát.</w:t>
+            </w:r>
           </w:p>
         </w:tc>
       </w:tr>
@@ -6166,6 +6185,9 @@
             <w:pPr>
               <w:jc w:val="center"/>
             </w:pPr>
+            <w:r>
+              <w:t>13</w:t>
+            </w:r>
           </w:p>
         </w:tc>
       </w:tr>
@@ -6203,6 +6225,9 @@
             <w:pPr>
               <w:jc w:val="center"/>
             </w:pPr>
+            <w:r>
+              <w:t>2018.01.13. 18.53</w:t>
+            </w:r>
           </w:p>
         </w:tc>
       </w:tr>
@@ -6258,6 +6283,9 @@
             <w:pPr>
               <w:jc w:val="center"/>
             </w:pPr>
+            <w:r>
+              <w:t>Sarlósi Patrik</w:t>
+            </w:r>
           </w:p>
         </w:tc>
       </w:tr>
@@ -6331,6 +6359,17 @@
             <w:pPr>
               <w:jc w:val="center"/>
             </w:pPr>
+            <w:r>
+              <w:t>Internetkapcsolat nélküli teszt.</w:t>
+            </w:r>
+            <w:r>
+              <w:br/>
+              <w:t>A teszt folyamán megszakítom az internetkapcsolatot és végig próbálom az összes funkciót, mely internetet igényel.</w:t>
+            </w:r>
+            <w:r>
+              <w:br/>
+              <w:t>Először a bejelentkezést próbálom meg, majd visszaállítom a kapcsolatot, belépek, majd megint megszüntetem a kapcsolatot.</w:t>
+            </w:r>
           </w:p>
         </w:tc>
       </w:tr>
@@ -6375,6 +6414,17 @@
             <w:pPr>
               <w:jc w:val="center"/>
             </w:pPr>
+            <w:r>
+              <w:t xml:space="preserve">Asztali alkalmazás/ </w:t>
+            </w:r>
+            <w:proofErr w:type="spellStart"/>
+            <w:r>
+              <w:t>Windown</w:t>
+            </w:r>
+            <w:proofErr w:type="spellEnd"/>
+            <w:r>
+              <w:t xml:space="preserve"> 7</w:t>
+            </w:r>
           </w:p>
         </w:tc>
       </w:tr>
@@ -6419,6 +6469,9 @@
             <w:pPr>
               <w:jc w:val="center"/>
             </w:pPr>
+            <w:r>
+              <w:t>Hibaüzenetek megjelenése az adatbázis elérésének hibájáról.</w:t>
+            </w:r>
           </w:p>
         </w:tc>
       </w:tr>
@@ -6463,6 +6516,56 @@
             <w:pPr>
               <w:jc w:val="center"/>
             </w:pPr>
+            <w:r>
+              <w:t xml:space="preserve">Login próbálkozás: A program kifagyott a </w:t>
+            </w:r>
+            <w:proofErr w:type="spellStart"/>
+            <w:r>
+              <w:t>try-catch</w:t>
+            </w:r>
+            <w:proofErr w:type="spellEnd"/>
+            <w:r>
+              <w:t xml:space="preserve"> ellenére is.</w:t>
+            </w:r>
+            <w:r>
+              <w:br/>
+            </w:r>
+            <w:proofErr w:type="spellStart"/>
+            <w:r>
+              <w:t>HomeForm</w:t>
+            </w:r>
+            <w:proofErr w:type="spellEnd"/>
+            <w:r>
+              <w:t xml:space="preserve"> termékek letöltése</w:t>
+            </w:r>
+            <w:r>
+              <w:t>/frissítése</w:t>
+            </w:r>
+            <w:r>
+              <w:t>: Sikeres hibaüzenet, de a frissítés miatt 10 másodpercenként megjelenik.</w:t>
+            </w:r>
+            <w:r>
+              <w:br/>
+            </w:r>
+            <w:proofErr w:type="spellStart"/>
+            <w:r>
+              <w:t>HomeForm</w:t>
+            </w:r>
+            <w:proofErr w:type="spellEnd"/>
+            <w:r>
+              <w:t xml:space="preserve"> Termék felvitele/módosítása: Sikeres hibaüzenet megjelenés.</w:t>
+            </w:r>
+            <w:r>
+              <w:br/>
+            </w:r>
+            <w:proofErr w:type="spellStart"/>
+            <w:r>
+              <w:t>HomeForm</w:t>
+            </w:r>
+            <w:proofErr w:type="spellEnd"/>
+            <w:r>
+              <w:t xml:space="preserve"> számlák: A program kifagyott.</w:t>
+            </w:r>
           </w:p>
         </w:tc>
       </w:tr>
@@ -6504,9 +6607,43 @@
             <w:vAlign w:val="center"/>
           </w:tcPr>
           <w:p>
-            <w:pPr>
-              <w:jc w:val="center"/>
-            </w:pPr>
+            <w:r>
+              <w:t xml:space="preserve">Internet letiltása után </w:t>
+            </w:r>
+            <w:proofErr w:type="spellStart"/>
+            <w:r>
+              <w:t>LoginFormba</w:t>
+            </w:r>
+            <w:proofErr w:type="spellEnd"/>
+            <w:r>
+              <w:t xml:space="preserve"> történő bejelentkezés megpróbálása. A program kifagyott.</w:t>
+            </w:r>
+            <w:r>
+              <w:br/>
+              <w:t xml:space="preserve">Net visszaállítása, bejelentkezés, majd a </w:t>
+            </w:r>
+            <w:proofErr w:type="spellStart"/>
+            <w:r>
+              <w:t>HomeForm</w:t>
+            </w:r>
+            <w:proofErr w:type="spellEnd"/>
+            <w:r>
+              <w:t xml:space="preserve"> funkcióinak próbálgatása. A Készlet fülön minden funkció szépen lekezelte a hibát.</w:t>
+            </w:r>
+            <w:r>
+              <w:br/>
+              <w:t xml:space="preserve">Számlázás </w:t>
+            </w:r>
+            <w:proofErr w:type="spellStart"/>
+            <w:r>
+              <w:t>formra</w:t>
+            </w:r>
+            <w:proofErr w:type="spellEnd"/>
+            <w:r>
+              <w:t xml:space="preserve"> történő rákattintás esetén a program azonnal kifagy.</w:t>
+            </w:r>
+            <w:bookmarkStart w:id="0" w:name="_GoBack"/>
+            <w:bookmarkEnd w:id="0"/>
           </w:p>
         </w:tc>
       </w:tr>
@@ -14144,10 +14281,7 @@
         </w:tc>
       </w:tr>
     </w:tbl>
-    <w:p>
-      <w:bookmarkStart w:id="0" w:name="_GoBack"/>
-      <w:bookmarkEnd w:id="0"/>
-    </w:p>
+    <w:p/>
     <w:p>
       <w:pPr>
         <w:pageBreakBefore/>
@@ -14419,7 +14553,7 @@
 </file>
 
 <file path=word/styles.xml><?xml version="1.0" encoding="utf-8"?>
-<w:styles xmlns:mc="http://schemas.openxmlformats.org/markup-compatibility/2006" xmlns:r="http://schemas.openxmlformats.org/officeDocument/2006/relationships" xmlns:w="http://schemas.openxmlformats.org/wordprocessingml/2006/main" xmlns:w14="http://schemas.microsoft.com/office/word/2010/wordml" xmlns:w15="http://schemas.microsoft.com/office/word/2012/wordml" xmlns:w16se="http://schemas.microsoft.com/office/word/2015/wordml/symex" mc:Ignorable="w14 w15 w16se">
+<w:styles xmlns:mc="http://schemas.openxmlformats.org/markup-compatibility/2006" xmlns:r="http://schemas.openxmlformats.org/officeDocument/2006/relationships" xmlns:w="http://schemas.openxmlformats.org/wordprocessingml/2006/main" xmlns:w14="http://schemas.microsoft.com/office/word/2010/wordml" xmlns:w15="http://schemas.microsoft.com/office/word/2012/wordml" xmlns:w16cid="http://schemas.microsoft.com/office/word/2016/wordml/cid" xmlns:w16se="http://schemas.microsoft.com/office/word/2015/wordml/symex" mc:Ignorable="w14 w15 w16se w16cid">
   <w:docDefaults>
     <w:rPrDefault>
       <w:rPr>
@@ -14890,6 +15024,17 @@
       <w:shd w:val="clear" w:color="auto" w:fill="E6E6E6"/>
     </w:rPr>
   </w:style>
+  <w:style w:type="paragraph" w:styleId="Listaszerbekezds">
+    <w:name w:val="List Paragraph"/>
+    <w:basedOn w:val="Norml"/>
+    <w:uiPriority w:val="34"/>
+    <w:qFormat/>
+    <w:rsid w:val="00105376"/>
+    <w:pPr>
+      <w:ind w:left="720"/>
+      <w:contextualSpacing/>
+    </w:pPr>
+  </w:style>
 </w:styles>
 </file>
 

</xml_diff>

<commit_message>
F.80: Interne elérési hibák kezelése
- LoginFormon lévő kapcsolódások lekezelve.
- HomeFormon lévő kapcsolódások lekezelve.
</commit_message>
<xml_diff>
--- a/Tesztelési jegyzőkönyv.docx
+++ b/Tesztelési jegyzőkönyv.docx
@@ -6616,7 +6616,10 @@
             </w:r>
             <w:proofErr w:type="spellEnd"/>
             <w:r>
-              <w:t xml:space="preserve"> történő bejelentkezés megpróbálása. A program kifagyott.</w:t>
+              <w:t xml:space="preserve"> történő bejelentkezés megpróbálása</w:t>
+            </w:r>
+            <w:r>
+              <w:t>.</w:t>
             </w:r>
             <w:r>
               <w:br/>
@@ -6628,22 +6631,21 @@
             </w:r>
             <w:proofErr w:type="spellEnd"/>
             <w:r>
-              <w:t xml:space="preserve"> funkcióinak próbálgatása. A Készlet fülön minden funkció szépen lekezelte a hibát.</w:t>
+              <w:t xml:space="preserve"> funkcióinak próbá</w:t>
+            </w:r>
+            <w:r>
+              <w:t>l</w:t>
+            </w:r>
+            <w:r>
+              <w:t>ása</w:t>
+            </w:r>
+            <w:r>
+              <w:t>.</w:t>
             </w:r>
             <w:r>
               <w:br/>
-              <w:t xml:space="preserve">Számlázás </w:t>
-            </w:r>
-            <w:proofErr w:type="spellStart"/>
-            <w:r>
-              <w:t>formra</w:t>
-            </w:r>
-            <w:proofErr w:type="spellEnd"/>
-            <w:r>
-              <w:t xml:space="preserve"> történő rákattintás esetén a program azonnal kifagy.</w:t>
-            </w:r>
-            <w:bookmarkStart w:id="0" w:name="_GoBack"/>
-            <w:bookmarkEnd w:id="0"/>
+              <w:t>Kifagyás esetén netkapcsolat visszaállítása, bejelentkezés, majd a következő funkció próbálása.</w:t>
+            </w:r>
           </w:p>
         </w:tc>
       </w:tr>
@@ -6752,6 +6754,9 @@
             <w:pPr>
               <w:jc w:val="center"/>
             </w:pPr>
+            <w:r>
+              <w:t>14</w:t>
+            </w:r>
           </w:p>
         </w:tc>
       </w:tr>
@@ -6789,6 +6794,9 @@
             <w:pPr>
               <w:jc w:val="center"/>
             </w:pPr>
+            <w:r>
+              <w:t>2018.01.13.</w:t>
+            </w:r>
           </w:p>
         </w:tc>
       </w:tr>
@@ -6844,6 +6852,9 @@
             <w:pPr>
               <w:jc w:val="center"/>
             </w:pPr>
+            <w:r>
+              <w:t>Sarlósi Patrik</w:t>
+            </w:r>
           </w:p>
         </w:tc>
       </w:tr>
@@ -6917,6 +6928,9 @@
             <w:pPr>
               <w:jc w:val="center"/>
             </w:pPr>
+            <w:r>
+              <w:t>A 13-as sorszámú tesztelés során bekövetkezett hibák javításának tesztelése.</w:t>
+            </w:r>
           </w:p>
         </w:tc>
       </w:tr>
@@ -6961,6 +6975,9 @@
             <w:pPr>
               <w:jc w:val="center"/>
             </w:pPr>
+            <w:r>
+              <w:t>Asztali program / Windows 7</w:t>
+            </w:r>
           </w:p>
         </w:tc>
       </w:tr>
@@ -7005,6 +7022,9 @@
             <w:pPr>
               <w:jc w:val="center"/>
             </w:pPr>
+            <w:r>
+              <w:t>Hibaüzenetek megjelenése az adatbázis elérésének hibájáról.</w:t>
+            </w:r>
           </w:p>
         </w:tc>
       </w:tr>
@@ -7049,6 +7069,27 @@
             <w:pPr>
               <w:jc w:val="center"/>
             </w:pPr>
+            <w:proofErr w:type="spellStart"/>
+            <w:r>
+              <w:t>LoginForm</w:t>
+            </w:r>
+            <w:proofErr w:type="spellEnd"/>
+            <w:r>
+              <w:t xml:space="preserve"> lekezeli a kapcsolati hibát.</w:t>
+            </w:r>
+            <w:r>
+              <w:br/>
+            </w:r>
+            <w:proofErr w:type="spellStart"/>
+            <w:r>
+              <w:t>HomeForm</w:t>
+            </w:r>
+            <w:proofErr w:type="spellEnd"/>
+            <w:r>
+              <w:t xml:space="preserve"> összes funkciója lekezeli a kapcsolati hibát.</w:t>
+            </w:r>
+            <w:bookmarkStart w:id="0" w:name="_GoBack"/>
+            <w:bookmarkEnd w:id="0"/>
           </w:p>
         </w:tc>
       </w:tr>
@@ -7093,6 +7134,33 @@
             <w:pPr>
               <w:jc w:val="center"/>
             </w:pPr>
+            <w:r>
+              <w:t xml:space="preserve">Internet letiltása után </w:t>
+            </w:r>
+            <w:proofErr w:type="spellStart"/>
+            <w:r>
+              <w:t>LoginFormba</w:t>
+            </w:r>
+            <w:proofErr w:type="spellEnd"/>
+            <w:r>
+              <w:t xml:space="preserve"> történő bejelentkezés megpróbálása.</w:t>
+            </w:r>
+            <w:r>
+              <w:br/>
+              <w:t xml:space="preserve">Net visszaállítása, bejelentkezés, majd a </w:t>
+            </w:r>
+            <w:proofErr w:type="spellStart"/>
+            <w:r>
+              <w:t>HomeForm</w:t>
+            </w:r>
+            <w:proofErr w:type="spellEnd"/>
+            <w:r>
+              <w:t xml:space="preserve"> funkcióinak próbálása.</w:t>
+            </w:r>
+            <w:r>
+              <w:br/>
+              <w:t>Kifagyás esetén netkapcsolat visszaállítása, bejelentkezés, majd a következő funkció próbálása.</w:t>
+            </w:r>
           </w:p>
         </w:tc>
       </w:tr>

</xml_diff>

<commit_message>
F.79: Tesztelés és jegyzőkönyv
- Teszt #15, 16 és 17 hozzáadva. A kapcsolódó feladatok kiírva.
</commit_message>
<xml_diff>
--- a/Tesztelési jegyzőkönyv.docx
+++ b/Tesztelési jegyzőkönyv.docx
@@ -7088,8 +7088,6 @@
             <w:r>
               <w:t xml:space="preserve"> összes funkciója lekezeli a kapcsolati hibát.</w:t>
             </w:r>
-            <w:bookmarkStart w:id="0" w:name="_GoBack"/>
-            <w:bookmarkEnd w:id="0"/>
           </w:p>
         </w:tc>
       </w:tr>
@@ -7269,6 +7267,9 @@
             <w:pPr>
               <w:jc w:val="center"/>
             </w:pPr>
+            <w:r>
+              <w:t>15</w:t>
+            </w:r>
           </w:p>
         </w:tc>
       </w:tr>
@@ -7306,6 +7307,9 @@
             <w:pPr>
               <w:jc w:val="center"/>
             </w:pPr>
+            <w:r>
+              <w:t>2018.01.14. 0:21</w:t>
+            </w:r>
           </w:p>
         </w:tc>
       </w:tr>
@@ -7361,6 +7365,9 @@
             <w:pPr>
               <w:jc w:val="center"/>
             </w:pPr>
+            <w:r>
+              <w:t>Sarlósi Patrik</w:t>
+            </w:r>
           </w:p>
         </w:tc>
       </w:tr>
@@ -7434,6 +7441,13 @@
             <w:pPr>
               <w:jc w:val="center"/>
             </w:pPr>
+            <w:r>
+              <w:t>Termék módosítása.</w:t>
+            </w:r>
+            <w:r>
+              <w:br/>
+              <w:t>Szélsőértékek tesztelése. Árnak, mennyiségnek negatív érték, karakter megadás.</w:t>
+            </w:r>
           </w:p>
         </w:tc>
       </w:tr>
@@ -7478,6 +7492,9 @@
             <w:pPr>
               <w:jc w:val="center"/>
             </w:pPr>
+            <w:r>
+              <w:t>Asztali Program / Windows 7</w:t>
+            </w:r>
           </w:p>
         </w:tc>
       </w:tr>
@@ -7522,6 +7539,9 @@
             <w:pPr>
               <w:jc w:val="center"/>
             </w:pPr>
+            <w:r>
+              <w:t>Ne lehessen negatív számokat megadni. Ne lehessen túl nagy számot megadni. Ne lehessen karaktereket beírni.</w:t>
+            </w:r>
           </w:p>
         </w:tc>
       </w:tr>
@@ -7566,6 +7586,13 @@
             <w:pPr>
               <w:jc w:val="center"/>
             </w:pPr>
+            <w:r>
+              <w:t>Mínusz jelet kézzel nem lehet beírni, de beilleszteni belehet. &lt;- hiba.</w:t>
+            </w:r>
+            <w:r>
+              <w:br/>
+              <w:t>Maximális érték 2,1 millió lehet mindkét esetben.</w:t>
+            </w:r>
           </w:p>
         </w:tc>
       </w:tr>
@@ -7610,6 +7637,42 @@
             <w:pPr>
               <w:jc w:val="center"/>
             </w:pPr>
+            <w:proofErr w:type="spellStart"/>
+            <w:r>
+              <w:t>LoginFormon</w:t>
+            </w:r>
+            <w:proofErr w:type="spellEnd"/>
+            <w:r>
+              <w:t xml:space="preserve"> keresztül bejelentkezés. Alma termék kiválasztása a </w:t>
+            </w:r>
+            <w:proofErr w:type="spellStart"/>
+            <w:r>
+              <w:t>HomeForm</w:t>
+            </w:r>
+            <w:proofErr w:type="spellEnd"/>
+            <w:r>
+              <w:t xml:space="preserve"> Készlet fülén.</w:t>
+            </w:r>
+            <w:r>
+              <w:br/>
+              <w:t>Ár és mennyiség megadása szélsőértékekkel:</w:t>
+            </w:r>
+            <w:r>
+              <w:br/>
+              <w:t>Mínusz jelet megpróbáltam beírni, nem lehet kézzel. Beilleszteni be lehet és fel is tölti.</w:t>
+            </w:r>
+            <w:r>
+              <w:br/>
+              <w:t xml:space="preserve">Megpróbáltam 2 billiárdot megadni árnak/mennyiségnek, de a felső korlát 2,1 millió (int </w:t>
+            </w:r>
+            <w:proofErr w:type="spellStart"/>
+            <w:r>
+              <w:t>max</w:t>
+            </w:r>
+            <w:proofErr w:type="spellEnd"/>
+            <w:r>
+              <w:t>). Erről kaptam hibaüzenetet.</w:t>
+            </w:r>
           </w:p>
         </w:tc>
       </w:tr>
@@ -7718,6 +7781,9 @@
             <w:pPr>
               <w:jc w:val="center"/>
             </w:pPr>
+            <w:r>
+              <w:t>16</w:t>
+            </w:r>
           </w:p>
         </w:tc>
       </w:tr>
@@ -7755,6 +7821,9 @@
             <w:pPr>
               <w:jc w:val="center"/>
             </w:pPr>
+            <w:r>
+              <w:t>2018.01.14. 0:36</w:t>
+            </w:r>
           </w:p>
         </w:tc>
       </w:tr>
@@ -7810,6 +7879,9 @@
             <w:pPr>
               <w:jc w:val="center"/>
             </w:pPr>
+            <w:r>
+              <w:t>Sarlósi Patrik</w:t>
+            </w:r>
           </w:p>
         </w:tc>
       </w:tr>
@@ -7883,6 +7955,15 @@
             <w:pPr>
               <w:jc w:val="center"/>
             </w:pPr>
+            <w:r>
+              <w:t>Weblapon az adatmódosításoknál szélsőérték teszt.</w:t>
+            </w:r>
+            <w:r>
+              <w:br/>
+            </w:r>
+            <w:r>
+              <w:t>Lehet-e nem megfelelő nevet, telefonszámot, adószámot beírni és úgy módosítani.</w:t>
+            </w:r>
           </w:p>
         </w:tc>
       </w:tr>
@@ -7927,6 +8008,9 @@
             <w:pPr>
               <w:jc w:val="center"/>
             </w:pPr>
+            <w:r>
+              <w:t>Weblap / Google Chrome</w:t>
+            </w:r>
           </w:p>
         </w:tc>
       </w:tr>
@@ -7971,6 +8055,14 @@
             <w:pPr>
               <w:jc w:val="center"/>
             </w:pPr>
+            <w:proofErr w:type="spellStart"/>
+            <w:r>
+              <w:t>Alert</w:t>
+            </w:r>
+            <w:proofErr w:type="spellEnd"/>
+            <w:r>
+              <w:t xml:space="preserve"> / szöveg a hibás bevitelről.</w:t>
+            </w:r>
           </w:p>
         </w:tc>
       </w:tr>
@@ -8015,6 +8107,21 @@
             <w:pPr>
               <w:jc w:val="center"/>
             </w:pPr>
+            <w:r>
+              <w:t>Hiba volt a teljes név esetén -&gt; mindig rossznak érzékelte a jó nevet is. Javítva.</w:t>
+            </w:r>
+            <w:r>
+              <w:br/>
+              <w:t xml:space="preserve">Minden rossz bevitel esetén specifikus </w:t>
+            </w:r>
+            <w:proofErr w:type="spellStart"/>
+            <w:r>
+              <w:t>Alert</w:t>
+            </w:r>
+            <w:proofErr w:type="spellEnd"/>
+            <w:r>
+              <w:t xml:space="preserve"> üzenet fogadott.</w:t>
+            </w:r>
           </w:p>
         </w:tc>
       </w:tr>
@@ -8059,6 +8166,17 @@
             <w:pPr>
               <w:jc w:val="center"/>
             </w:pPr>
+            <w:r>
+              <w:t>Bejelentkeztem a Test Elek felhasználóba, majd rámentem az Adatok módosítása menüpontra.</w:t>
+            </w:r>
+            <w:r>
+              <w:br/>
+              <w:t>Adatmódosítás esetén mindig hibásnak írta a teljes nevet. A hibát javítottam, s folytattam a tesztelést.</w:t>
+            </w:r>
+            <w:r>
+              <w:br/>
+              <w:t>A többi mező esetén kaptam specifikus hibaüzenetet.</w:t>
+            </w:r>
           </w:p>
         </w:tc>
       </w:tr>
@@ -8167,6 +8285,9 @@
             <w:pPr>
               <w:jc w:val="center"/>
             </w:pPr>
+            <w:r>
+              <w:t>17</w:t>
+            </w:r>
           </w:p>
         </w:tc>
       </w:tr>
@@ -8204,6 +8325,9 @@
             <w:pPr>
               <w:jc w:val="center"/>
             </w:pPr>
+            <w:r>
+              <w:t>2018.01.14. 0:48</w:t>
+            </w:r>
           </w:p>
         </w:tc>
       </w:tr>
@@ -8259,6 +8383,9 @@
             <w:pPr>
               <w:jc w:val="center"/>
             </w:pPr>
+            <w:r>
+              <w:t>Sarlósi Patrik</w:t>
+            </w:r>
           </w:p>
         </w:tc>
       </w:tr>
@@ -8332,6 +8459,15 @@
             <w:pPr>
               <w:jc w:val="center"/>
             </w:pPr>
+            <w:r>
+              <w:t>Weboldal kosárfunkció teszt.</w:t>
+            </w:r>
+            <w:r>
+              <w:br/>
+            </w:r>
+            <w:r>
+              <w:t>Működik-e a kosárba helyezés, rendelés leadása.</w:t>
+            </w:r>
           </w:p>
         </w:tc>
       </w:tr>
@@ -8376,6 +8512,9 @@
             <w:pPr>
               <w:jc w:val="center"/>
             </w:pPr>
+            <w:r>
+              <w:t>Weboldal / Google Chrome</w:t>
+            </w:r>
           </w:p>
         </w:tc>
       </w:tr>
@@ -8420,6 +8559,17 @@
             <w:pPr>
               <w:jc w:val="center"/>
             </w:pPr>
+            <w:r>
+              <w:t xml:space="preserve">Kosárba helyezés esetén jelenjenek meg a termékek. Ugyanazon termék behelyezése esetén ne </w:t>
+            </w:r>
+            <w:proofErr w:type="spellStart"/>
+            <w:r>
+              <w:t>duplikálódjon</w:t>
+            </w:r>
+            <w:proofErr w:type="spellEnd"/>
+            <w:r>
+              <w:t>. Rendelés gomb megnyomása után generálódjon le az XML és ürüljön ki a kosár. Üres kosár esetén ne lehessen rendelni.</w:t>
+            </w:r>
           </w:p>
         </w:tc>
       </w:tr>
@@ -8464,6 +8614,21 @@
             <w:pPr>
               <w:jc w:val="center"/>
             </w:pPr>
+            <w:r>
+              <w:t xml:space="preserve">A termékek behelyeződnek a kosárba, 1 azonos termék nem </w:t>
+            </w:r>
+            <w:proofErr w:type="spellStart"/>
+            <w:r>
+              <w:t>duplikálódik</w:t>
+            </w:r>
+            <w:proofErr w:type="spellEnd"/>
+            <w:r>
+              <w:t xml:space="preserve"> azon belül. Rendelés gomb megnyomása után az XML tökéletes formátumban legenerálódik, a kosár kiürül.</w:t>
+            </w:r>
+            <w:r>
+              <w:br/>
+              <w:t>Üres kosár esetén is sikeres a megrendelés. -&gt; hiba.</w:t>
+            </w:r>
           </w:p>
         </w:tc>
       </w:tr>
@@ -8508,6 +8673,19 @@
             <w:pPr>
               <w:jc w:val="center"/>
             </w:pPr>
+            <w:r>
+              <w:t xml:space="preserve">Bejelentkeztem a Test Elek felhasználóval. Kosárba raktam minden egyes terméket, többször. Nem </w:t>
+            </w:r>
+            <w:proofErr w:type="spellStart"/>
+            <w:r>
+              <w:t>duplikálódtak</w:t>
+            </w:r>
+            <w:proofErr w:type="spellEnd"/>
+            <w:r>
+              <w:t>, nem akadtak össze. Üres kosár esetén is megtörténik a rendelés.</w:t>
+            </w:r>
+            <w:bookmarkStart w:id="0" w:name="_GoBack"/>
+            <w:bookmarkEnd w:id="0"/>
           </w:p>
         </w:tc>
       </w:tr>

</xml_diff>